<commit_message>
New URS and SRS
new version of URS and SRS after checking with method design
</commit_message>
<xml_diff>
--- a/URS.docx
+++ b/URS.docx
@@ -1,50 +1,42 @@
 
 <file path=word/document.xml><?xml version="1.0" encoding="utf-8"?>
-<w:document xmlns:wpc="http://schemas.microsoft.com/office/word/2010/wordprocessingCanvas" xmlns:mc="http://schemas.openxmlformats.org/markup-compatibility/2006" xmlns:o="urn:schemas-microsoft-com:office:office" xmlns:r="http://schemas.openxmlformats.org/officeDocument/2006/relationships" xmlns:m="http://schemas.openxmlformats.org/officeDocument/2006/math" xmlns:v="urn:schemas-microsoft-com:vml" xmlns:wp14="http://schemas.microsoft.com/office/word/2010/wordprocessingDrawing" xmlns:wp="http://schemas.openxmlformats.org/drawingml/2006/wordprocessingDrawing" xmlns:w10="urn:schemas-microsoft-com:office:word" xmlns:w="http://schemas.openxmlformats.org/wordprocessingml/2006/main" xmlns:w14="http://schemas.microsoft.com/office/word/2010/wordml" xmlns:wpg="http://schemas.microsoft.com/office/word/2010/wordprocessingGroup" xmlns:wpi="http://schemas.microsoft.com/office/word/2010/wordprocessingInk" xmlns:wne="http://schemas.microsoft.com/office/word/2006/wordml" xmlns:wps="http://schemas.microsoft.com/office/word/2010/wordprocessingShape" mc:Ignorable="w14 wp14">
+<w:document xmlns:wpc="http://schemas.microsoft.com/office/word/2010/wordprocessingCanvas" xmlns:mc="http://schemas.openxmlformats.org/markup-compatibility/2006" xmlns:o="urn:schemas-microsoft-com:office:office" xmlns:r="http://schemas.openxmlformats.org/officeDocument/2006/relationships" xmlns:m="http://schemas.openxmlformats.org/officeDocument/2006/math" xmlns:v="urn:schemas-microsoft-com:vml" xmlns:wp14="http://schemas.microsoft.com/office/word/2010/wordprocessingDrawing" xmlns:wp="http://schemas.openxmlformats.org/drawingml/2006/wordprocessingDrawing" xmlns:w10="urn:schemas-microsoft-com:office:word" xmlns:w="http://schemas.openxmlformats.org/wordprocessingml/2006/main" xmlns:w14="http://schemas.microsoft.com/office/word/2010/wordml" xmlns:w15="http://schemas.microsoft.com/office/word/2012/wordml" xmlns:wpg="http://schemas.microsoft.com/office/word/2010/wordprocessingGroup" xmlns:wpi="http://schemas.microsoft.com/office/word/2010/wordprocessingInk" xmlns:wne="http://schemas.microsoft.com/office/word/2006/wordml" xmlns:wps="http://schemas.microsoft.com/office/word/2010/wordprocessingShape" mc:Ignorable="w14 w15 wp14">
   <w:body>
     <w:p>
+      <w:r>
+        <w:t xml:space="preserve"> </w:t>
+      </w:r>
+      <w:bookmarkStart w:id="0" w:name="_GoBack"/>
+      <w:bookmarkEnd w:id="0"/>
+      <w:r>
+        <w:rPr>
+          <w:rFonts w:hint="eastAsia"/>
+        </w:rPr>
+        <w:t xml:space="preserve">URS-1 user can register account </w:t>
+      </w:r>
+    </w:p>
+    <w:p>
       <w:pPr>
         <w:pStyle w:val="ListParagraph"/>
         <w:ind w:left="360" w:firstLineChars="0" w:firstLine="0"/>
-        <w:rPr>
-          <w:rFonts w:hint="eastAsia"/>
-        </w:rPr>
-      </w:pPr>
-      <w:r>
-        <w:rPr>
-          <w:rFonts w:hint="eastAsia"/>
-        </w:rPr>
-        <w:t xml:space="preserve">URS-1 user can register account </w:t>
+      </w:pPr>
+      <w:r>
+        <w:rPr>
+          <w:rFonts w:hint="eastAsia"/>
+        </w:rPr>
+        <w:t xml:space="preserve"> The user has to register their information to use the system. The user has to provide user name which is email and password to register to the system. </w:t>
+      </w:r>
+      <w:r>
+        <w:rPr>
+          <w:rFonts w:hint="eastAsia"/>
+        </w:rPr>
+        <w:t>After finish registration, user must see the register successful message.</w:t>
       </w:r>
     </w:p>
     <w:p>
       <w:pPr>
         <w:pStyle w:val="ListParagraph"/>
         <w:ind w:left="360" w:firstLineChars="0" w:firstLine="0"/>
-        <w:rPr>
-          <w:rFonts w:hint="eastAsia"/>
-        </w:rPr>
-      </w:pPr>
-      <w:r>
-        <w:rPr>
-          <w:rFonts w:hint="eastAsia"/>
-        </w:rPr>
-        <w:t xml:space="preserve"> The user has to register their information to use the system. The user has to provide user name which is email and password to register to the system. </w:t>
-      </w:r>
-      <w:r>
-        <w:rPr>
-          <w:rFonts w:hint="eastAsia"/>
-        </w:rPr>
-        <w:t>After finish registration, user must see the register successful message.</w:t>
-      </w:r>
-    </w:p>
-    <w:p>
-      <w:pPr>
-        <w:pStyle w:val="ListParagraph"/>
-        <w:ind w:left="360" w:firstLineChars="0" w:firstLine="0"/>
-        <w:rPr>
-          <w:rFonts w:hint="eastAsia"/>
-        </w:rPr>
       </w:pPr>
       <w:r>
         <w:rPr>
@@ -61,9 +53,6 @@
           <w:numId w:val="2"/>
         </w:numPr>
         <w:ind w:firstLineChars="0"/>
-        <w:rPr>
-          <w:rFonts w:hint="eastAsia"/>
-        </w:rPr>
       </w:pPr>
       <w:r>
         <w:rPr>
@@ -80,9 +69,6 @@
           <w:numId w:val="2"/>
         </w:numPr>
         <w:ind w:firstLineChars="0"/>
-        <w:rPr>
-          <w:rFonts w:hint="eastAsia"/>
-        </w:rPr>
       </w:pPr>
       <w:r>
         <w:t>The user supplies all the information in the page.</w:t>
@@ -96,9 +82,6 @@
           <w:numId w:val="2"/>
         </w:numPr>
         <w:ind w:firstLineChars="0"/>
-        <w:rPr>
-          <w:rFonts w:hint="eastAsia"/>
-        </w:rPr>
       </w:pPr>
       <w:r>
         <w:t>T</w:t>
@@ -118,9 +101,6 @@
           <w:numId w:val="2"/>
         </w:numPr>
         <w:ind w:firstLineChars="0"/>
-        <w:rPr>
-          <w:rFonts w:hint="eastAsia"/>
-        </w:rPr>
       </w:pPr>
       <w:r>
         <w:t>T</w:t>
@@ -135,9 +115,6 @@
     <w:p>
       <w:pPr>
         <w:ind w:firstLine="420"/>
-        <w:rPr>
-          <w:rFonts w:hint="eastAsia"/>
-        </w:rPr>
       </w:pPr>
       <w:r>
         <w:rPr>
@@ -149,9 +126,6 @@
     <w:p>
       <w:pPr>
         <w:ind w:firstLine="420"/>
-        <w:rPr>
-          <w:rFonts w:hint="eastAsia"/>
-        </w:rPr>
       </w:pPr>
       <w:r>
         <w:rPr>
@@ -163,9 +137,6 @@
     <w:p>
       <w:pPr>
         <w:ind w:firstLine="420"/>
-        <w:rPr>
-          <w:rFonts w:hint="eastAsia"/>
-        </w:rPr>
       </w:pPr>
       <w:r>
         <w:rPr>
@@ -198,9 +169,6 @@
     <w:p>
       <w:pPr>
         <w:ind w:firstLine="420"/>
-        <w:rPr>
-          <w:rFonts w:hint="eastAsia"/>
-        </w:rPr>
       </w:pPr>
       <w:r>
         <w:rPr>
@@ -224,9 +192,6 @@
     <w:p>
       <w:pPr>
         <w:ind w:firstLine="420"/>
-        <w:rPr>
-          <w:rFonts w:hint="eastAsia"/>
-        </w:rPr>
       </w:pPr>
       <w:r>
         <w:rPr>
@@ -250,9 +215,6 @@
     <w:p>
       <w:pPr>
         <w:ind w:firstLine="420"/>
-        <w:rPr>
-          <w:rFonts w:hint="eastAsia"/>
-        </w:rPr>
       </w:pPr>
       <w:r>
         <w:rPr>
@@ -262,11 +224,6 @@
       </w:r>
     </w:p>
     <w:p>
-      <w:pPr>
-        <w:rPr>
-          <w:rFonts w:hint="eastAsia"/>
-        </w:rPr>
-      </w:pPr>
       <w:r>
         <w:rPr>
           <w:rFonts w:hint="eastAsia"/>
@@ -275,11 +232,6 @@
       </w:r>
     </w:p>
     <w:p>
-      <w:pPr>
-        <w:rPr>
-          <w:rFonts w:hint="eastAsia"/>
-        </w:rPr>
-      </w:pPr>
       <w:r>
         <w:rPr>
           <w:rFonts w:hint="eastAsia"/>
@@ -309,11 +261,6 @@
       </w:r>
     </w:p>
     <w:p>
-      <w:pPr>
-        <w:rPr>
-          <w:rFonts w:hint="eastAsia"/>
-        </w:rPr>
-      </w:pPr>
       <w:r>
         <w:rPr>
           <w:rFonts w:hint="eastAsia"/>
@@ -321,19 +268,8 @@
         <w:t xml:space="preserve">       After error message, the system asks user to update the user name.</w:t>
       </w:r>
     </w:p>
-    <w:p>
-      <w:pPr>
-        <w:rPr>
-          <w:rFonts w:hint="eastAsia"/>
-        </w:rPr>
-      </w:pPr>
-    </w:p>
-    <w:p>
-      <w:pPr>
-        <w:rPr>
-          <w:rFonts w:hint="eastAsia"/>
-        </w:rPr>
-      </w:pPr>
+    <w:p/>
+    <w:p>
       <w:r>
         <w:rPr>
           <w:rFonts w:hint="eastAsia"/>
@@ -348,11 +284,6 @@
       </w:r>
     </w:p>
     <w:p>
-      <w:pPr>
-        <w:rPr>
-          <w:rFonts w:hint="eastAsia"/>
-        </w:rPr>
-      </w:pPr>
       <w:r>
         <w:rPr>
           <w:rFonts w:hint="eastAsia"/>
@@ -370,11 +301,6 @@
       </w:r>
     </w:p>
     <w:p>
-      <w:pPr>
-        <w:rPr>
-          <w:rFonts w:hint="eastAsia"/>
-        </w:rPr>
-      </w:pPr>
       <w:r>
         <w:rPr>
           <w:rFonts w:hint="eastAsia"/>
@@ -402,9 +328,6 @@
           <w:numId w:val="3"/>
         </w:numPr>
         <w:ind w:firstLineChars="0"/>
-        <w:rPr>
-          <w:rFonts w:hint="eastAsia"/>
-        </w:rPr>
       </w:pPr>
       <w:r>
         <w:t>T</w:t>
@@ -424,9 +347,6 @@
           <w:numId w:val="3"/>
         </w:numPr>
         <w:ind w:firstLineChars="0"/>
-        <w:rPr>
-          <w:rFonts w:hint="eastAsia"/>
-        </w:rPr>
       </w:pPr>
       <w:r>
         <w:t>T</w:t>
@@ -495,9 +415,6 @@
           <w:numId w:val="3"/>
         </w:numPr>
         <w:ind w:firstLineChars="0"/>
-        <w:rPr>
-          <w:rFonts w:hint="eastAsia"/>
-        </w:rPr>
       </w:pPr>
       <w:r>
         <w:rPr>
@@ -514,9 +431,6 @@
           <w:numId w:val="3"/>
         </w:numPr>
         <w:ind w:firstLineChars="0"/>
-        <w:rPr>
-          <w:rFonts w:hint="eastAsia"/>
-        </w:rPr>
       </w:pPr>
       <w:r>
         <w:rPr>
@@ -526,11 +440,6 @@
       </w:r>
     </w:p>
     <w:p>
-      <w:pPr>
-        <w:rPr>
-          <w:rFonts w:hint="eastAsia"/>
-        </w:rPr>
-      </w:pPr>
       <w:r>
         <w:rPr>
           <w:rFonts w:hint="eastAsia"/>
@@ -541,9 +450,6 @@
     <w:p>
       <w:pPr>
         <w:ind w:left="945" w:hangingChars="450" w:hanging="945"/>
-        <w:rPr>
-          <w:rFonts w:hint="eastAsia"/>
-        </w:rPr>
       </w:pPr>
       <w:r>
         <w:rPr>
@@ -571,49 +477,17 @@
       </w:r>
     </w:p>
     <w:p>
-      <w:pPr>
-        <w:rPr>
-          <w:rFonts w:hint="eastAsia"/>
-        </w:rPr>
-      </w:pPr>
-      <w:r>
-        <w:rPr>
-          <w:rFonts w:hint="eastAsia"/>
-        </w:rPr>
-        <w:t xml:space="preserve">           </w:t>
-      </w:r>
-      <w:r>
-        <w:rPr>
-          <w:rFonts w:hint="eastAsia"/>
-        </w:rPr>
-        <w:t>After error message, the system a</w:t>
-      </w:r>
-      <w:r>
-        <w:rPr>
-          <w:rFonts w:hint="eastAsia"/>
-        </w:rPr>
-        <w:t>sks user to update the information</w:t>
-      </w:r>
-      <w:r>
-        <w:rPr>
-          <w:rFonts w:hint="eastAsia"/>
-        </w:rPr>
-        <w:t>.</w:t>
-      </w:r>
-    </w:p>
-    <w:p>
-      <w:pPr>
-        <w:rPr>
-          <w:rFonts w:hint="eastAsia"/>
-        </w:rPr>
-      </w:pPr>
-    </w:p>
+      <w:r>
+        <w:rPr>
+          <w:rFonts w:hint="eastAsia"/>
+        </w:rPr>
+        <w:t xml:space="preserve">           After error message, the system asks user to update the information.</w:t>
+      </w:r>
+    </w:p>
+    <w:p/>
     <w:p>
       <w:pPr>
         <w:ind w:firstLine="420"/>
-        <w:rPr>
-          <w:rFonts w:hint="eastAsia"/>
-        </w:rPr>
       </w:pPr>
       <w:r>
         <w:rPr>
@@ -631,9 +505,6 @@
     <w:p>
       <w:pPr>
         <w:ind w:firstLine="420"/>
-        <w:rPr>
-          <w:rFonts w:hint="eastAsia"/>
-        </w:rPr>
       </w:pPr>
       <w:r>
         <w:rPr>
@@ -654,9 +525,6 @@
     <w:p>
       <w:pPr>
         <w:ind w:firstLine="420"/>
-        <w:rPr>
-          <w:rFonts w:hint="eastAsia"/>
-        </w:rPr>
       </w:pPr>
       <w:r>
         <w:rPr>
@@ -673,9 +541,6 @@
           <w:numId w:val="4"/>
         </w:numPr>
         <w:ind w:firstLineChars="0"/>
-        <w:rPr>
-          <w:rFonts w:hint="eastAsia"/>
-        </w:rPr>
       </w:pPr>
       <w:r>
         <w:t>U</w:t>
@@ -695,9 +560,6 @@
           <w:numId w:val="4"/>
         </w:numPr>
         <w:ind w:firstLineChars="0"/>
-        <w:rPr>
-          <w:rFonts w:hint="eastAsia"/>
-        </w:rPr>
       </w:pPr>
       <w:r>
         <w:t>T</w:t>
@@ -717,9 +579,6 @@
           <w:numId w:val="4"/>
         </w:numPr>
         <w:ind w:firstLineChars="0"/>
-        <w:rPr>
-          <w:rFonts w:hint="eastAsia"/>
-        </w:rPr>
       </w:pPr>
       <w:r>
         <w:t>T</w:t>
@@ -739,9 +598,6 @@
           <w:numId w:val="4"/>
         </w:numPr>
         <w:ind w:firstLineChars="0"/>
-        <w:rPr>
-          <w:rFonts w:hint="eastAsia"/>
-        </w:rPr>
       </w:pPr>
       <w:r>
         <w:t>T</w:t>
@@ -754,11 +610,6 @@
       </w:r>
     </w:p>
     <w:p>
-      <w:pPr>
-        <w:rPr>
-          <w:rFonts w:hint="eastAsia"/>
-        </w:rPr>
-      </w:pPr>
       <w:r>
         <w:rPr>
           <w:rFonts w:hint="eastAsia"/>
@@ -769,9 +620,6 @@
     <w:p>
       <w:pPr>
         <w:ind w:left="945" w:hangingChars="450" w:hanging="945"/>
-        <w:rPr>
-          <w:rFonts w:hint="eastAsia"/>
-        </w:rPr>
       </w:pPr>
       <w:r>
         <w:rPr>
@@ -800,65 +648,26 @@
       </w:r>
     </w:p>
     <w:p>
-      <w:pPr>
-        <w:rPr>
-          <w:rFonts w:hint="eastAsia"/>
-        </w:rPr>
-      </w:pPr>
-      <w:r>
-        <w:rPr>
-          <w:rFonts w:hint="eastAsia"/>
-        </w:rPr>
-        <w:t xml:space="preserve">          </w:t>
-      </w:r>
-      <w:r>
-        <w:rPr>
-          <w:rFonts w:hint="eastAsia"/>
-        </w:rPr>
-        <w:t xml:space="preserve">After error </w:t>
-      </w:r>
-      <w:r>
-        <w:rPr>
-          <w:rFonts w:hint="eastAsia"/>
-        </w:rPr>
-        <w:t xml:space="preserve">message, the system asks user re- enter username and </w:t>
+      <w:r>
+        <w:rPr>
+          <w:rFonts w:hint="eastAsia"/>
+        </w:rPr>
+        <w:t xml:space="preserve">          After error message, the system asks user re- enter username and </w:t>
       </w:r>
       <w:r>
         <w:t>password.</w:t>
       </w:r>
     </w:p>
-    <w:p>
-      <w:pPr>
-        <w:rPr>
-          <w:rFonts w:hint="eastAsia"/>
-        </w:rPr>
-      </w:pPr>
-    </w:p>
-    <w:p>
-      <w:pPr>
-        <w:rPr>
-          <w:rFonts w:hint="eastAsia"/>
-        </w:rPr>
-      </w:pPr>
-      <w:r>
-        <w:rPr>
-          <w:rFonts w:hint="eastAsia"/>
-        </w:rPr>
-        <w:t xml:space="preserve">URS-4 </w:t>
-      </w:r>
-      <w:r>
-        <w:rPr>
-          <w:rFonts w:hint="eastAsia"/>
-        </w:rPr>
-        <w:t xml:space="preserve">User can browse product </w:t>
-      </w:r>
-    </w:p>
-    <w:p>
-      <w:pPr>
-        <w:rPr>
-          <w:rFonts w:hint="eastAsia"/>
-        </w:rPr>
-      </w:pPr>
+    <w:p/>
+    <w:p>
+      <w:r>
+        <w:rPr>
+          <w:rFonts w:hint="eastAsia"/>
+        </w:rPr>
+        <w:t xml:space="preserve">URS-4 User can browse product </w:t>
+      </w:r>
+    </w:p>
+    <w:p>
       <w:r>
         <w:rPr>
           <w:rFonts w:hint="eastAsia"/>
@@ -876,11 +685,6 @@
       </w:r>
     </w:p>
     <w:p>
-      <w:pPr>
-        <w:rPr>
-          <w:rFonts w:hint="eastAsia"/>
-        </w:rPr>
-      </w:pPr>
       <w:r>
         <w:rPr>
           <w:rFonts w:hint="eastAsia"/>
@@ -896,9 +700,6 @@
           <w:numId w:val="5"/>
         </w:numPr>
         <w:ind w:firstLineChars="0"/>
-        <w:rPr>
-          <w:rFonts w:hint="eastAsia"/>
-        </w:rPr>
       </w:pPr>
       <w:r>
         <w:t>T</w:t>
@@ -918,9 +719,6 @@
           <w:numId w:val="5"/>
         </w:numPr>
         <w:ind w:firstLineChars="0"/>
-        <w:rPr>
-          <w:rFonts w:hint="eastAsia"/>
-        </w:rPr>
       </w:pPr>
       <w:r>
         <w:t>S</w:t>
@@ -942,36 +740,17 @@
       <w:pPr>
         <w:pStyle w:val="ListParagraph"/>
         <w:ind w:left="1200" w:firstLineChars="0" w:firstLine="0"/>
-        <w:rPr>
-          <w:rFonts w:hint="eastAsia"/>
-        </w:rPr>
-      </w:pPr>
-    </w:p>
-    <w:p>
-      <w:pPr>
-        <w:rPr>
-          <w:rFonts w:hint="eastAsia"/>
-        </w:rPr>
-      </w:pPr>
-      <w:r>
-        <w:rPr>
-          <w:rFonts w:hint="eastAsia"/>
-        </w:rPr>
-        <w:t xml:space="preserve">URS-5 </w:t>
-      </w:r>
-      <w:r>
-        <w:rPr>
-          <w:rFonts w:hint="eastAsia"/>
-        </w:rPr>
-        <w:t>User can search product he/she want</w:t>
-      </w:r>
-    </w:p>
-    <w:p>
-      <w:pPr>
-        <w:rPr>
-          <w:rFonts w:hint="eastAsia"/>
-        </w:rPr>
-      </w:pPr>
+      </w:pPr>
+    </w:p>
+    <w:p>
+      <w:r>
+        <w:rPr>
+          <w:rFonts w:hint="eastAsia"/>
+        </w:rPr>
+        <w:t>URS-5 User can search product he/she want</w:t>
+      </w:r>
+    </w:p>
+    <w:p>
       <w:r>
         <w:rPr>
           <w:rFonts w:hint="eastAsia"/>
@@ -995,11 +774,6 @@
       </w:r>
     </w:p>
     <w:p>
-      <w:pPr>
-        <w:rPr>
-          <w:rFonts w:hint="eastAsia"/>
-        </w:rPr>
-      </w:pPr>
       <w:r>
         <w:rPr>
           <w:rFonts w:hint="eastAsia"/>
@@ -1015,9 +789,6 @@
           <w:numId w:val="6"/>
         </w:numPr>
         <w:ind w:firstLineChars="0"/>
-        <w:rPr>
-          <w:rFonts w:hint="eastAsia"/>
-        </w:rPr>
       </w:pPr>
       <w:r>
         <w:t>U</w:t>
@@ -1037,9 +808,6 @@
           <w:numId w:val="6"/>
         </w:numPr>
         <w:ind w:firstLineChars="0"/>
-        <w:rPr>
-          <w:rFonts w:hint="eastAsia"/>
-        </w:rPr>
       </w:pPr>
       <w:r>
         <w:t>U</w:t>
@@ -1059,9 +827,6 @@
           <w:numId w:val="6"/>
         </w:numPr>
         <w:ind w:firstLineChars="0"/>
-        <w:rPr>
-          <w:rFonts w:hint="eastAsia"/>
-        </w:rPr>
       </w:pPr>
       <w:r>
         <w:t>S</w:t>
@@ -1083,11 +848,6 @@
       </w:r>
     </w:p>
     <w:p>
-      <w:pPr>
-        <w:rPr>
-          <w:rFonts w:hint="eastAsia"/>
-        </w:rPr>
-      </w:pPr>
       <w:r>
         <w:rPr>
           <w:rFonts w:hint="eastAsia"/>
@@ -1107,9 +867,6 @@
     <w:p>
       <w:pPr>
         <w:ind w:left="1050" w:hangingChars="500" w:hanging="1050"/>
-        <w:rPr>
-          <w:rFonts w:hint="eastAsia"/>
-        </w:rPr>
       </w:pPr>
       <w:r>
         <w:rPr>
@@ -1148,13 +905,7 @@
         <w:t>”</w:t>
       </w:r>
     </w:p>
-    <w:p>
-      <w:pPr>
-        <w:rPr>
-          <w:rFonts w:hint="eastAsia"/>
-        </w:rPr>
-      </w:pPr>
-    </w:p>
+    <w:p/>
     <w:p>
       <w:r>
         <w:rPr>
@@ -1164,11 +915,6 @@
       </w:r>
     </w:p>
     <w:p>
-      <w:pPr>
-        <w:rPr>
-          <w:rFonts w:hint="eastAsia"/>
-        </w:rPr>
-      </w:pPr>
       <w:r>
         <w:rPr>
           <w:rFonts w:hint="eastAsia"/>
@@ -1177,11 +923,6 @@
       </w:r>
     </w:p>
     <w:p>
-      <w:pPr>
-        <w:rPr>
-          <w:rFonts w:hint="eastAsia"/>
-        </w:rPr>
-      </w:pPr>
       <w:r>
         <w:rPr>
           <w:rFonts w:hint="eastAsia"/>
@@ -1197,9 +938,6 @@
           <w:numId w:val="7"/>
         </w:numPr>
         <w:ind w:firstLineChars="0"/>
-        <w:rPr>
-          <w:rFonts w:hint="eastAsia"/>
-        </w:rPr>
       </w:pPr>
       <w:r>
         <w:t>T</w:t>
@@ -1219,9 +957,6 @@
           <w:numId w:val="7"/>
         </w:numPr>
         <w:ind w:firstLineChars="0"/>
-        <w:rPr>
-          <w:rFonts w:hint="eastAsia"/>
-        </w:rPr>
       </w:pPr>
       <w:r>
         <w:t>T</w:t>
@@ -1247,9 +982,6 @@
           <w:numId w:val="7"/>
         </w:numPr>
         <w:ind w:firstLineChars="0"/>
-        <w:rPr>
-          <w:rFonts w:hint="eastAsia"/>
-        </w:rPr>
       </w:pPr>
       <w:r>
         <w:t xml:space="preserve">System add this product into </w:t>
@@ -1269,9 +1001,6 @@
           <w:numId w:val="7"/>
         </w:numPr>
         <w:ind w:firstLineChars="0"/>
-        <w:rPr>
-          <w:rFonts w:hint="eastAsia"/>
-        </w:rPr>
       </w:pPr>
       <w:r>
         <w:t>S</w:t>
@@ -1283,13 +1012,6 @@
         <w:t>ystem provide the add successful message</w:t>
       </w:r>
     </w:p>
-    <w:p>
-      <w:pPr>
-        <w:rPr>
-          <w:rFonts w:hint="eastAsia"/>
-        </w:rPr>
-      </w:pPr>
-    </w:p>
     <w:p/>
     <w:p>
       <w:r>
@@ -1300,11 +1022,6 @@
       </w:r>
     </w:p>
     <w:p>
-      <w:pPr>
-        <w:rPr>
-          <w:rFonts w:hint="eastAsia"/>
-        </w:rPr>
-      </w:pPr>
       <w:r>
         <w:rPr>
           <w:rFonts w:hint="eastAsia"/>
@@ -1331,11 +1048,6 @@
       </w:r>
     </w:p>
     <w:p>
-      <w:pPr>
-        <w:rPr>
-          <w:rFonts w:hint="eastAsia"/>
-        </w:rPr>
-      </w:pPr>
       <w:r>
         <w:rPr>
           <w:rFonts w:hint="eastAsia"/>
@@ -1354,9 +1066,6 @@
           <w:numId w:val="8"/>
         </w:numPr>
         <w:ind w:firstLineChars="0"/>
-        <w:rPr>
-          <w:rFonts w:hint="eastAsia"/>
-        </w:rPr>
       </w:pPr>
       <w:r>
         <w:t>U</w:t>
@@ -1376,9 +1085,6 @@
           <w:numId w:val="8"/>
         </w:numPr>
         <w:ind w:firstLineChars="0"/>
-        <w:rPr>
-          <w:rFonts w:hint="eastAsia"/>
-        </w:rPr>
       </w:pPr>
       <w:r>
         <w:t>U</w:t>
@@ -1398,9 +1104,6 @@
           <w:numId w:val="8"/>
         </w:numPr>
         <w:ind w:firstLineChars="0"/>
-        <w:rPr>
-          <w:rFonts w:hint="eastAsia"/>
-        </w:rPr>
       </w:pPr>
       <w:r>
         <w:t>S</w:t>
@@ -1412,96 +1115,34 @@
         <w:t xml:space="preserve">ystem save the shopping cart and show save successful message </w:t>
       </w:r>
     </w:p>
-    <w:p>
-      <w:pPr>
-        <w:rPr>
-          <w:rFonts w:hint="eastAsia"/>
-        </w:rPr>
-      </w:pPr>
-      <w:r>
-        <w:rPr>
-          <w:rFonts w:hint="eastAsia"/>
-        </w:rPr>
-        <w:t xml:space="preserve">URS-8 </w:t>
-      </w:r>
-      <w:r>
-        <w:rPr>
-          <w:rFonts w:hint="eastAsia"/>
-        </w:rPr>
-        <w:t>User can log out the account</w:t>
-      </w:r>
-    </w:p>
-    <w:p>
-      <w:pPr>
-        <w:rPr>
-          <w:rFonts w:hint="eastAsia"/>
-        </w:rPr>
-      </w:pPr>
-      <w:r>
-        <w:rPr>
-          <w:rFonts w:hint="eastAsia"/>
-        </w:rPr>
-        <w:t xml:space="preserve">       </w:t>
-      </w:r>
-      <w:proofErr w:type="gramStart"/>
-      <w:r>
-        <w:t>User can</w:t>
-      </w:r>
-      <w:proofErr w:type="gramEnd"/>
-      <w:r>
-        <w:rPr>
-          <w:rFonts w:hint="eastAsia"/>
-        </w:rPr>
-        <w:t xml:space="preserve"> logout the account </w:t>
-      </w:r>
-    </w:p>
-    <w:p>
-      <w:pPr>
-        <w:rPr>
-          <w:rFonts w:hint="eastAsia"/>
-        </w:rPr>
-      </w:pPr>
-      <w:r>
-        <w:rPr>
-          <w:rFonts w:hint="eastAsia"/>
-        </w:rPr>
-        <w:t xml:space="preserve">       Flow of execution:</w:t>
-      </w:r>
-    </w:p>
-    <w:p>
-      <w:pPr>
-        <w:pStyle w:val="ListParagraph"/>
-        <w:numPr>
-          <w:ilvl w:val="0"/>
-          <w:numId w:val="9"/>
-        </w:numPr>
-        <w:ind w:firstLineChars="0"/>
-        <w:rPr>
-          <w:rFonts w:hint="eastAsia"/>
-        </w:rPr>
-      </w:pPr>
-      <w:r>
+    <w:p/>
+    <w:p>
+      <w:r>
+        <w:rPr>
+          <w:rFonts w:hint="eastAsia"/>
+        </w:rPr>
         <w:t>U</w:t>
       </w:r>
       <w:r>
         <w:rPr>
           <w:rFonts w:hint="eastAsia"/>
         </w:rPr>
-        <w:t xml:space="preserve">ser browser to the check out page </w:t>
-      </w:r>
-    </w:p>
-    <w:p>
-      <w:pPr>
-        <w:pStyle w:val="ListParagraph"/>
-        <w:numPr>
-          <w:ilvl w:val="0"/>
-          <w:numId w:val="9"/>
-        </w:numPr>
-        <w:ind w:firstLineChars="0"/>
-        <w:rPr>
-          <w:rFonts w:hint="eastAsia"/>
-        </w:rPr>
-      </w:pPr>
+        <w:t>RS-8</w:t>
+      </w:r>
+      <w:r>
+        <w:rPr>
+          <w:rFonts w:hint="eastAsia"/>
+        </w:rPr>
+        <w:t xml:space="preserve"> User can choose payment way </w:t>
+      </w:r>
+    </w:p>
+    <w:p>
+      <w:r>
+        <w:rPr>
+          <w:rFonts w:hint="eastAsia"/>
+        </w:rPr>
+        <w:t xml:space="preserve">      </w:t>
+      </w:r>
       <w:r>
         <w:t>U</w:t>
       </w:r>
@@ -1509,65 +1150,6 @@
         <w:rPr>
           <w:rFonts w:hint="eastAsia"/>
         </w:rPr>
-        <w:t xml:space="preserve">ser choose log out </w:t>
-      </w:r>
-    </w:p>
-    <w:p>
-      <w:pPr>
-        <w:pStyle w:val="ListParagraph"/>
-        <w:numPr>
-          <w:ilvl w:val="0"/>
-          <w:numId w:val="9"/>
-        </w:numPr>
-        <w:ind w:firstLineChars="0"/>
-        <w:rPr>
-          <w:rFonts w:hint="eastAsia"/>
-        </w:rPr>
-      </w:pPr>
-      <w:r>
-        <w:t>S</w:t>
-      </w:r>
-      <w:r>
-        <w:rPr>
-          <w:rFonts w:hint="eastAsia"/>
-        </w:rPr>
-        <w:t xml:space="preserve">ystem save the account information and logout </w:t>
-      </w:r>
-    </w:p>
-    <w:p>
-      <w:pPr>
-        <w:rPr>
-          <w:rFonts w:hint="eastAsia"/>
-        </w:rPr>
-      </w:pPr>
-    </w:p>
-    <w:p>
-      <w:r>
-        <w:rPr>
-          <w:rFonts w:hint="eastAsia"/>
-        </w:rPr>
-        <w:t xml:space="preserve">URS-9 User can choose payment way </w:t>
-      </w:r>
-    </w:p>
-    <w:p>
-      <w:pPr>
-        <w:rPr>
-          <w:rFonts w:hint="eastAsia"/>
-        </w:rPr>
-      </w:pPr>
-      <w:r>
-        <w:rPr>
-          <w:rFonts w:hint="eastAsia"/>
-        </w:rPr>
-        <w:t xml:space="preserve">      </w:t>
-      </w:r>
-      <w:r>
-        <w:t>U</w:t>
-      </w:r>
-      <w:r>
-        <w:rPr>
-          <w:rFonts w:hint="eastAsia"/>
-        </w:rPr>
         <w:t xml:space="preserve">ser can choose different payment way while </w:t>
       </w:r>
       <w:r>
@@ -1578,16 +1160,10 @@
       </w:r>
     </w:p>
     <w:p>
-      <w:pPr>
-        <w:rPr>
-          <w:rFonts w:hint="eastAsia"/>
-        </w:rPr>
-      </w:pPr>
-      <w:r>
-        <w:rPr>
-          <w:rFonts w:hint="eastAsia"/>
-        </w:rPr>
-        <w:lastRenderedPageBreak/>
+      <w:r>
+        <w:rPr>
+          <w:rFonts w:hint="eastAsia"/>
+        </w:rPr>
         <w:t xml:space="preserve">       Flow of execution:</w:t>
       </w:r>
     </w:p>
@@ -1599,9 +1175,6 @@
           <w:numId w:val="10"/>
         </w:numPr>
         <w:ind w:firstLineChars="0"/>
-        <w:rPr>
-          <w:rFonts w:hint="eastAsia"/>
-        </w:rPr>
       </w:pPr>
       <w:r>
         <w:t>U</w:t>
@@ -1621,9 +1194,6 @@
           <w:numId w:val="10"/>
         </w:numPr>
         <w:ind w:firstLineChars="0"/>
-        <w:rPr>
-          <w:rFonts w:hint="eastAsia"/>
-        </w:rPr>
       </w:pPr>
       <w:r>
         <w:t>U</w:t>
@@ -1643,9 +1213,6 @@
           <w:numId w:val="10"/>
         </w:numPr>
         <w:ind w:firstLineChars="0"/>
-        <w:rPr>
-          <w:rFonts w:hint="eastAsia"/>
-        </w:rPr>
       </w:pPr>
       <w:r>
         <w:rPr>
@@ -1654,27 +1221,25 @@
         <w:t xml:space="preserve">System save the payment way </w:t>
       </w:r>
     </w:p>
-    <w:p>
-      <w:pPr>
-        <w:rPr>
-          <w:rFonts w:hint="eastAsia"/>
-        </w:rPr>
-      </w:pPr>
-    </w:p>
-    <w:p>
-      <w:r>
-        <w:rPr>
-          <w:rFonts w:hint="eastAsia"/>
-        </w:rPr>
-        <w:t>URS-10 User can view the shopping history</w:t>
-      </w:r>
-    </w:p>
-    <w:p>
-      <w:pPr>
-        <w:rPr>
-          <w:rFonts w:hint="eastAsia"/>
-        </w:rPr>
-      </w:pPr>
+    <w:p/>
+    <w:p/>
+    <w:p/>
+    <w:p>
+      <w:r>
+        <w:rPr>
+          <w:rFonts w:hint="eastAsia"/>
+        </w:rPr>
+        <w:lastRenderedPageBreak/>
+        <w:t>URS-9</w:t>
+      </w:r>
+      <w:r>
+        <w:rPr>
+          <w:rFonts w:hint="eastAsia"/>
+        </w:rPr>
+        <w:t xml:space="preserve"> User can view the shopping history</w:t>
+      </w:r>
+    </w:p>
+    <w:p>
       <w:r>
         <w:rPr>
           <w:rFonts w:hint="eastAsia"/>
@@ -1692,11 +1257,6 @@
       </w:r>
     </w:p>
     <w:p>
-      <w:pPr>
-        <w:rPr>
-          <w:rFonts w:hint="eastAsia"/>
-        </w:rPr>
-      </w:pPr>
       <w:r>
         <w:rPr>
           <w:rFonts w:hint="eastAsia"/>
@@ -1712,9 +1272,6 @@
           <w:numId w:val="11"/>
         </w:numPr>
         <w:ind w:firstLineChars="0"/>
-        <w:rPr>
-          <w:rFonts w:hint="eastAsia"/>
-        </w:rPr>
       </w:pPr>
       <w:r>
         <w:t>User</w:t>
@@ -1732,7 +1289,16 @@
         <w:rPr>
           <w:rFonts w:hint="eastAsia"/>
         </w:rPr>
-        <w:t xml:space="preserve"> to customer home page</w:t>
+        <w:t xml:space="preserve"> to </w:t>
+      </w:r>
+      <w:r>
+        <w:t>customer profile</w:t>
+      </w:r>
+      <w:r>
+        <w:rPr>
+          <w:rFonts w:hint="eastAsia"/>
+        </w:rPr>
+        <w:t xml:space="preserve"> page</w:t>
       </w:r>
     </w:p>
     <w:p>
@@ -1743,31 +1309,6 @@
           <w:numId w:val="11"/>
         </w:numPr>
         <w:ind w:firstLineChars="0"/>
-        <w:rPr>
-          <w:rFonts w:hint="eastAsia"/>
-        </w:rPr>
-      </w:pPr>
-      <w:r>
-        <w:t>U</w:t>
-      </w:r>
-      <w:r>
-        <w:rPr>
-          <w:rFonts w:hint="eastAsia"/>
-        </w:rPr>
-        <w:t>ser choose to view the shopping histories</w:t>
-      </w:r>
-    </w:p>
-    <w:p>
-      <w:pPr>
-        <w:pStyle w:val="ListParagraph"/>
-        <w:numPr>
-          <w:ilvl w:val="0"/>
-          <w:numId w:val="11"/>
-        </w:numPr>
-        <w:ind w:firstLineChars="0"/>
-        <w:rPr>
-          <w:rFonts w:hint="eastAsia"/>
-        </w:rPr>
       </w:pPr>
       <w:r>
         <w:t>S</w:t>
@@ -1780,11 +1321,6 @@
       </w:r>
     </w:p>
     <w:p>
-      <w:pPr>
-        <w:rPr>
-          <w:rFonts w:hint="eastAsia"/>
-        </w:rPr>
-      </w:pPr>
       <w:r>
         <w:rPr>
           <w:rFonts w:hint="eastAsia"/>
@@ -1795,9 +1331,6 @@
     <w:p>
       <w:pPr>
         <w:ind w:left="1050" w:hangingChars="500" w:hanging="1050"/>
-        <w:rPr>
-          <w:rFonts w:hint="eastAsia"/>
-        </w:rPr>
       </w:pPr>
       <w:r>
         <w:rPr>
@@ -1827,17 +1360,20 @@
     <w:p>
       <w:pPr>
         <w:ind w:left="1050" w:hangingChars="500" w:hanging="1050"/>
-        <w:rPr>
-          <w:rFonts w:hint="eastAsia"/>
-        </w:rPr>
-      </w:pPr>
-    </w:p>
-    <w:p>
-      <w:r>
-        <w:rPr>
-          <w:rFonts w:hint="eastAsia"/>
-        </w:rPr>
-        <w:t xml:space="preserve">URS-11 Administrator can add product </w:t>
+      </w:pPr>
+    </w:p>
+    <w:p>
+      <w:r>
+        <w:rPr>
+          <w:rFonts w:hint="eastAsia"/>
+        </w:rPr>
+        <w:t>URS-10</w:t>
+      </w:r>
+      <w:r>
+        <w:rPr>
+          <w:rFonts w:hint="eastAsia"/>
+        </w:rPr>
+        <w:t xml:space="preserve"> Administrator can add product </w:t>
       </w:r>
     </w:p>
     <w:p>
@@ -1857,9 +1393,6 @@
     <w:p>
       <w:pPr>
         <w:ind w:left="1050" w:hangingChars="500" w:hanging="1050"/>
-        <w:rPr>
-          <w:rFonts w:hint="eastAsia"/>
-        </w:rPr>
       </w:pPr>
       <w:r>
         <w:rPr>
@@ -1876,15 +1409,27 @@
           <w:numId w:val="14"/>
         </w:numPr>
         <w:ind w:firstLineChars="0"/>
-        <w:rPr>
-          <w:rFonts w:hint="eastAsia"/>
-        </w:rPr>
-      </w:pPr>
-      <w:r>
-        <w:rPr>
-          <w:rFonts w:hint="eastAsia"/>
-        </w:rPr>
-        <w:t xml:space="preserve">Administrator browser to edit product page </w:t>
+      </w:pPr>
+      <w:r>
+        <w:rPr>
+          <w:rFonts w:hint="eastAsia"/>
+        </w:rPr>
+        <w:t xml:space="preserve">Administrator browser to </w:t>
+      </w:r>
+      <w:r>
+        <w:t>administrator profile</w:t>
+      </w:r>
+      <w:r>
+        <w:rPr>
+          <w:rFonts w:hint="eastAsia"/>
+        </w:rPr>
+        <w:t xml:space="preserve"> </w:t>
+      </w:r>
+      <w:r>
+        <w:rPr>
+          <w:rFonts w:hint="eastAsia"/>
+        </w:rPr>
+        <w:t xml:space="preserve">page </w:t>
       </w:r>
     </w:p>
     <w:p>
@@ -1895,9 +1440,6 @@
           <w:numId w:val="14"/>
         </w:numPr>
         <w:ind w:firstLineChars="0"/>
-        <w:rPr>
-          <w:rFonts w:hint="eastAsia"/>
-        </w:rPr>
       </w:pPr>
       <w:r>
         <w:rPr>
@@ -1914,9 +1456,6 @@
           <w:numId w:val="14"/>
         </w:numPr>
         <w:ind w:firstLineChars="0"/>
-        <w:rPr>
-          <w:rFonts w:hint="eastAsia"/>
-        </w:rPr>
       </w:pPr>
       <w:r>
         <w:rPr>
@@ -1933,9 +1472,6 @@
           <w:numId w:val="14"/>
         </w:numPr>
         <w:ind w:firstLineChars="0"/>
-        <w:rPr>
-          <w:rFonts w:hint="eastAsia"/>
-        </w:rPr>
       </w:pPr>
       <w:r>
         <w:rPr>
@@ -1952,9 +1488,6 @@
           <w:numId w:val="14"/>
         </w:numPr>
         <w:ind w:firstLineChars="0"/>
-        <w:rPr>
-          <w:rFonts w:hint="eastAsia"/>
-        </w:rPr>
       </w:pPr>
       <w:r>
         <w:rPr>
@@ -1963,80 +1496,22 @@
         <w:t xml:space="preserve">System provide the add successful message </w:t>
       </w:r>
     </w:p>
-    <w:p>
-      <w:pPr>
-        <w:rPr>
-          <w:rFonts w:hint="eastAsia"/>
-        </w:rPr>
-      </w:pPr>
-      <w:r>
-        <w:rPr>
-          <w:rFonts w:hint="eastAsia"/>
-        </w:rPr>
-        <w:t xml:space="preserve">        Alternative flow A, add duplicate product </w:t>
-      </w:r>
-    </w:p>
-    <w:p>
-      <w:pPr>
-        <w:ind w:left="1155" w:hangingChars="550" w:hanging="1155"/>
-        <w:rPr>
-          <w:rFonts w:hint="eastAsia"/>
-        </w:rPr>
-      </w:pPr>
-      <w:r>
-        <w:rPr>
-          <w:rFonts w:hint="eastAsia"/>
-        </w:rPr>
-        <w:t xml:space="preserve">           A3 if the </w:t>
-      </w:r>
-      <w:r>
-        <w:t>administrator adds</w:t>
-      </w:r>
-      <w:r>
-        <w:rPr>
-          <w:rFonts w:hint="eastAsia"/>
-        </w:rPr>
-        <w:t xml:space="preserve"> the product which is already in the system, system should provide the error message </w:t>
-      </w:r>
-      <w:r>
-        <w:t>“</w:t>
-      </w:r>
-      <w:r>
-        <w:rPr>
-          <w:rFonts w:hint="eastAsia"/>
-        </w:rPr>
-        <w:t xml:space="preserve">The product is already in </w:t>
-      </w:r>
-      <w:r>
-        <w:t>system”</w:t>
-      </w:r>
-    </w:p>
-    <w:p>
-      <w:pPr>
-        <w:rPr>
-          <w:rFonts w:hint="eastAsia"/>
-        </w:rPr>
-      </w:pPr>
-    </w:p>
-    <w:p>
-      <w:pPr>
-        <w:rPr>
-          <w:rFonts w:hint="eastAsia"/>
-        </w:rPr>
-      </w:pPr>
-      <w:r>
-        <w:rPr>
-          <w:rFonts w:hint="eastAsia"/>
-        </w:rPr>
-        <w:t>URS-12 Administrator can view all the shopping histories</w:t>
-      </w:r>
-    </w:p>
-    <w:p>
-      <w:pPr>
-        <w:rPr>
-          <w:rFonts w:hint="eastAsia"/>
-        </w:rPr>
-      </w:pPr>
+    <w:p/>
+    <w:p>
+      <w:r>
+        <w:rPr>
+          <w:rFonts w:hint="eastAsia"/>
+        </w:rPr>
+        <w:t>URS-11</w:t>
+      </w:r>
+      <w:r>
+        <w:rPr>
+          <w:rFonts w:hint="eastAsia"/>
+        </w:rPr>
+        <w:t xml:space="preserve"> Administrator can view all the shopping histories</w:t>
+      </w:r>
+    </w:p>
+    <w:p>
       <w:r>
         <w:rPr>
           <w:rFonts w:hint="eastAsia"/>
@@ -2045,11 +1520,6 @@
       </w:r>
     </w:p>
     <w:p>
-      <w:pPr>
-        <w:rPr>
-          <w:rFonts w:hint="eastAsia"/>
-        </w:rPr>
-      </w:pPr>
       <w:r>
         <w:rPr>
           <w:rFonts w:hint="eastAsia"/>
@@ -2065,9 +1535,6 @@
           <w:numId w:val="15"/>
         </w:numPr>
         <w:ind w:firstLineChars="0"/>
-        <w:rPr>
-          <w:rFonts w:hint="eastAsia"/>
-        </w:rPr>
       </w:pPr>
       <w:r>
         <w:rPr>
@@ -2084,9 +1551,6 @@
           <w:numId w:val="15"/>
         </w:numPr>
         <w:ind w:firstLineChars="0"/>
-        <w:rPr>
-          <w:rFonts w:hint="eastAsia"/>
-        </w:rPr>
       </w:pPr>
       <w:r>
         <w:rPr>
@@ -2103,9 +1567,6 @@
           <w:numId w:val="15"/>
         </w:numPr>
         <w:ind w:firstLineChars="0"/>
-        <w:rPr>
-          <w:rFonts w:hint="eastAsia"/>
-        </w:rPr>
       </w:pPr>
       <w:r>
         <w:rPr>
@@ -2115,11 +1576,6 @@
       </w:r>
     </w:p>
     <w:p>
-      <w:pPr>
-        <w:rPr>
-          <w:rFonts w:hint="eastAsia"/>
-        </w:rPr>
-      </w:pPr>
       <w:r>
         <w:rPr>
           <w:rFonts w:hint="eastAsia"/>
@@ -2130,9 +1586,6 @@
     <w:p>
       <w:pPr>
         <w:ind w:left="1155" w:hangingChars="550" w:hanging="1155"/>
-        <w:rPr>
-          <w:rFonts w:hint="eastAsia"/>
-        </w:rPr>
       </w:pPr>
       <w:r>
         <w:rPr>
@@ -2156,15 +1609,7 @@
         <w:rPr>
           <w:rFonts w:hint="eastAsia"/>
         </w:rPr>
-        <w:t xml:space="preserve">no shopping </w:t>
-      </w:r>
-      <w:bookmarkStart w:id="0" w:name="_GoBack"/>
-      <w:bookmarkEnd w:id="0"/>
-      <w:r>
-        <w:rPr>
-          <w:rFonts w:hint="eastAsia"/>
-        </w:rPr>
-        <w:t>history</w:t>
+        <w:t>no shopping history</w:t>
       </w:r>
       <w:r>
         <w:t>”</w:t>
@@ -2176,54 +1621,30 @@
         <w:t xml:space="preserve">   </w:t>
       </w:r>
     </w:p>
-    <w:p>
-      <w:pPr>
-        <w:rPr>
-          <w:rFonts w:hint="eastAsia"/>
-        </w:rPr>
-      </w:pPr>
-    </w:p>
+    <w:p/>
     <w:p>
       <w:pPr>
         <w:pStyle w:val="ListParagraph"/>
         <w:ind w:left="1305" w:firstLineChars="0" w:firstLine="0"/>
-        <w:rPr>
-          <w:rFonts w:hint="eastAsia"/>
-        </w:rPr>
       </w:pPr>
     </w:p>
     <w:p>
       <w:pPr>
         <w:pStyle w:val="ListParagraph"/>
         <w:ind w:left="1305" w:firstLineChars="0" w:firstLine="0"/>
-        <w:rPr>
-          <w:rFonts w:hint="eastAsia"/>
-        </w:rPr>
       </w:pPr>
     </w:p>
     <w:p>
       <w:pPr>
         <w:pStyle w:val="ListParagraph"/>
         <w:ind w:left="1305" w:firstLineChars="0" w:firstLine="0"/>
-        <w:rPr>
-          <w:rFonts w:hint="eastAsia"/>
-        </w:rPr>
-      </w:pPr>
-    </w:p>
-    <w:p>
-      <w:pPr>
-        <w:rPr>
-          <w:rFonts w:hint="eastAsia"/>
-        </w:rPr>
-      </w:pPr>
-    </w:p>
+      </w:pPr>
+    </w:p>
+    <w:p/>
     <w:p>
       <w:pPr>
         <w:pStyle w:val="ListParagraph"/>
         <w:ind w:left="1200" w:firstLineChars="0" w:firstLine="0"/>
-        <w:rPr>
-          <w:rFonts w:hint="eastAsia"/>
-        </w:rPr>
       </w:pPr>
       <w:r>
         <w:rPr>
@@ -2236,47 +1657,18 @@
       <w:pPr>
         <w:pStyle w:val="ListParagraph"/>
         <w:ind w:left="1200" w:firstLineChars="0" w:firstLine="0"/>
-        <w:rPr>
-          <w:rFonts w:hint="eastAsia"/>
-        </w:rPr>
       </w:pPr>
     </w:p>
     <w:p>
       <w:pPr>
         <w:pStyle w:val="ListParagraph"/>
         <w:ind w:left="1305" w:firstLineChars="0" w:firstLine="0"/>
-        <w:rPr>
-          <w:rFonts w:hint="eastAsia"/>
-        </w:rPr>
-      </w:pPr>
-    </w:p>
-    <w:p>
-      <w:pPr>
-        <w:rPr>
-          <w:rFonts w:hint="eastAsia"/>
-        </w:rPr>
-      </w:pPr>
-    </w:p>
-    <w:p>
-      <w:pPr>
-        <w:rPr>
-          <w:rFonts w:hint="eastAsia"/>
-        </w:rPr>
-      </w:pPr>
-    </w:p>
-    <w:p>
-      <w:pPr>
-        <w:rPr>
-          <w:rFonts w:hint="eastAsia"/>
-        </w:rPr>
-      </w:pPr>
-    </w:p>
-    <w:p>
-      <w:pPr>
-        <w:rPr>
-          <w:rFonts w:hint="eastAsia"/>
-        </w:rPr>
-      </w:pPr>
+      </w:pPr>
+    </w:p>
+    <w:p/>
+    <w:p/>
+    <w:p/>
+    <w:p>
       <w:r>
         <w:rPr>
           <w:rFonts w:hint="eastAsia"/>
@@ -2291,41 +1683,14 @@
       </w:r>
     </w:p>
     <w:p/>
-    <w:p>
-      <w:pPr>
-        <w:rPr>
-          <w:rFonts w:hint="eastAsia"/>
-        </w:rPr>
-      </w:pPr>
-    </w:p>
-    <w:p>
-      <w:pPr>
-        <w:rPr>
-          <w:rFonts w:hint="eastAsia"/>
-        </w:rPr>
-      </w:pPr>
-    </w:p>
-    <w:p>
-      <w:pPr>
-        <w:rPr>
-          <w:rFonts w:hint="eastAsia"/>
-        </w:rPr>
-      </w:pPr>
-    </w:p>
-    <w:p>
-      <w:pPr>
-        <w:rPr>
-          <w:rFonts w:hint="eastAsia"/>
-        </w:rPr>
-      </w:pPr>
-    </w:p>
+    <w:p/>
+    <w:p/>
+    <w:p/>
+    <w:p/>
     <w:p>
       <w:pPr>
         <w:pStyle w:val="ListParagraph"/>
         <w:ind w:left="1410" w:firstLineChars="0" w:firstLine="0"/>
-        <w:rPr>
-          <w:rFonts w:hint="eastAsia"/>
-        </w:rPr>
       </w:pPr>
     </w:p>
     <w:p>
@@ -2347,7 +1712,7 @@
 </file>
 
 <file path=word/numbering.xml><?xml version="1.0" encoding="utf-8"?>
-<w:numbering xmlns:wpc="http://schemas.microsoft.com/office/word/2010/wordprocessingCanvas" xmlns:mc="http://schemas.openxmlformats.org/markup-compatibility/2006" xmlns:o="urn:schemas-microsoft-com:office:office" xmlns:r="http://schemas.openxmlformats.org/officeDocument/2006/relationships" xmlns:m="http://schemas.openxmlformats.org/officeDocument/2006/math" xmlns:v="urn:schemas-microsoft-com:vml" xmlns:wp14="http://schemas.microsoft.com/office/word/2010/wordprocessingDrawing" xmlns:wp="http://schemas.openxmlformats.org/drawingml/2006/wordprocessingDrawing" xmlns:w10="urn:schemas-microsoft-com:office:word" xmlns:w="http://schemas.openxmlformats.org/wordprocessingml/2006/main" xmlns:w14="http://schemas.microsoft.com/office/word/2010/wordml" xmlns:wpg="http://schemas.microsoft.com/office/word/2010/wordprocessingGroup" xmlns:wpi="http://schemas.microsoft.com/office/word/2010/wordprocessingInk" xmlns:wne="http://schemas.microsoft.com/office/word/2006/wordml" xmlns:wps="http://schemas.microsoft.com/office/word/2010/wordprocessingShape" mc:Ignorable="w14 wp14">
+<w:numbering xmlns:wpc="http://schemas.microsoft.com/office/word/2010/wordprocessingCanvas" xmlns:mc="http://schemas.openxmlformats.org/markup-compatibility/2006" xmlns:o="urn:schemas-microsoft-com:office:office" xmlns:r="http://schemas.openxmlformats.org/officeDocument/2006/relationships" xmlns:m="http://schemas.openxmlformats.org/officeDocument/2006/math" xmlns:v="urn:schemas-microsoft-com:vml" xmlns:wp14="http://schemas.microsoft.com/office/word/2010/wordprocessingDrawing" xmlns:wp="http://schemas.openxmlformats.org/drawingml/2006/wordprocessingDrawing" xmlns:w10="urn:schemas-microsoft-com:office:word" xmlns:w="http://schemas.openxmlformats.org/wordprocessingml/2006/main" xmlns:w14="http://schemas.microsoft.com/office/word/2010/wordml" xmlns:w15="http://schemas.microsoft.com/office/word/2012/wordml" xmlns:wpg="http://schemas.microsoft.com/office/word/2010/wordprocessingGroup" xmlns:wpi="http://schemas.microsoft.com/office/word/2010/wordprocessingInk" xmlns:wne="http://schemas.microsoft.com/office/word/2006/wordml" xmlns:wps="http://schemas.microsoft.com/office/word/2010/wordprocessingShape" mc:Ignorable="w14 w15 wp14">
   <w:abstractNum w:abstractNumId="0">
     <w:nsid w:val="0A8A723D"/>
     <w:multiLevelType w:val="hybridMultilevel"/>
@@ -3824,7 +3189,7 @@
 </file>
 
 <file path=word/styles.xml><?xml version="1.0" encoding="utf-8"?>
-<w:styles xmlns:mc="http://schemas.openxmlformats.org/markup-compatibility/2006" xmlns:r="http://schemas.openxmlformats.org/officeDocument/2006/relationships" xmlns:w="http://schemas.openxmlformats.org/wordprocessingml/2006/main" xmlns:w14="http://schemas.microsoft.com/office/word/2010/wordml" mc:Ignorable="w14">
+<w:styles xmlns:mc="http://schemas.openxmlformats.org/markup-compatibility/2006" xmlns:r="http://schemas.openxmlformats.org/officeDocument/2006/relationships" xmlns:w="http://schemas.openxmlformats.org/wordprocessingml/2006/main" xmlns:w14="http://schemas.microsoft.com/office/word/2010/wordml" xmlns:w15="http://schemas.microsoft.com/office/word/2012/wordml" mc:Ignorable="w14 w15">
   <w:docDefaults>
     <w:rPrDefault>
       <w:rPr>
@@ -3837,349 +3202,383 @@
     </w:rPrDefault>
     <w:pPrDefault/>
   </w:docDefaults>
-  <w:latentStyles w:defLockedState="0" w:defUIPriority="99" w:defSemiHidden="1" w:defUnhideWhenUsed="1" w:defQFormat="0" w:count="267">
-    <w:lsdException w:name="Normal" w:semiHidden="0" w:uiPriority="0" w:unhideWhenUsed="0" w:qFormat="1"/>
-    <w:lsdException w:name="heading 1" w:semiHidden="0" w:uiPriority="9" w:unhideWhenUsed="0" w:qFormat="1"/>
-    <w:lsdException w:name="heading 2" w:uiPriority="9" w:qFormat="1"/>
-    <w:lsdException w:name="heading 3" w:uiPriority="9" w:qFormat="1"/>
-    <w:lsdException w:name="heading 4" w:uiPriority="9" w:qFormat="1"/>
-    <w:lsdException w:name="heading 5" w:uiPriority="9" w:qFormat="1"/>
-    <w:lsdException w:name="heading 6" w:uiPriority="9" w:qFormat="1"/>
-    <w:lsdException w:name="heading 7" w:uiPriority="9" w:qFormat="1"/>
-    <w:lsdException w:name="heading 8" w:uiPriority="9" w:qFormat="1"/>
-    <w:lsdException w:name="heading 9" w:uiPriority="9" w:qFormat="1"/>
-    <w:lsdException w:name="toc 1" w:uiPriority="39"/>
-    <w:lsdException w:name="toc 2" w:uiPriority="39"/>
-    <w:lsdException w:name="toc 3" w:uiPriority="39"/>
-    <w:lsdException w:name="toc 4" w:uiPriority="39"/>
-    <w:lsdException w:name="toc 5" w:uiPriority="39"/>
-    <w:lsdException w:name="toc 6" w:uiPriority="39"/>
-    <w:lsdException w:name="toc 7" w:uiPriority="39"/>
-    <w:lsdException w:name="toc 8" w:uiPriority="39"/>
-    <w:lsdException w:name="toc 9" w:uiPriority="39"/>
-    <w:lsdException w:name="caption" w:uiPriority="35" w:qFormat="1"/>
-    <w:lsdException w:name="Title" w:semiHidden="0" w:uiPriority="10" w:unhideWhenUsed="0" w:qFormat="1"/>
-    <w:lsdException w:name="Default Paragraph Font" w:uiPriority="1"/>
-    <w:lsdException w:name="Subtitle" w:semiHidden="0" w:uiPriority="11" w:unhideWhenUsed="0" w:qFormat="1"/>
-    <w:lsdException w:name="Strong" w:semiHidden="0" w:uiPriority="22" w:unhideWhenUsed="0" w:qFormat="1"/>
-    <w:lsdException w:name="Emphasis" w:semiHidden="0" w:uiPriority="20" w:unhideWhenUsed="0" w:qFormat="1"/>
-    <w:lsdException w:name="Table Grid" w:semiHidden="0" w:uiPriority="59" w:unhideWhenUsed="0"/>
-    <w:lsdException w:name="Placeholder Text" w:unhideWhenUsed="0"/>
-    <w:lsdException w:name="No Spacing" w:semiHidden="0" w:uiPriority="1" w:unhideWhenUsed="0" w:qFormat="1"/>
-    <w:lsdException w:name="Light Shading" w:semiHidden="0" w:uiPriority="60" w:unhideWhenUsed="0"/>
-    <w:lsdException w:name="Light List" w:semiHidden="0" w:uiPriority="61" w:unhideWhenUsed="0"/>
-    <w:lsdException w:name="Light Grid" w:semiHidden="0" w:uiPriority="62" w:unhideWhenUsed="0"/>
-    <w:lsdException w:name="Medium Shading 1" w:semiHidden="0" w:uiPriority="63" w:unhideWhenUsed="0"/>
-    <w:lsdException w:name="Medium Shading 2" w:semiHidden="0" w:uiPriority="64" w:unhideWhenUsed="0"/>
-    <w:lsdException w:name="Medium List 1" w:semiHidden="0" w:uiPriority="65" w:unhideWhenUsed="0"/>
-    <w:lsdException w:name="Medium List 2" w:semiHidden="0" w:uiPriority="66" w:unhideWhenUsed="0"/>
-    <w:lsdException w:name="Medium Grid 1" w:semiHidden="0" w:uiPriority="67" w:unhideWhenUsed="0"/>
-    <w:lsdException w:name="Medium Grid 2" w:semiHidden="0" w:uiPriority="68" w:unhideWhenUsed="0"/>
-    <w:lsdException w:name="Medium Grid 3" w:semiHidden="0" w:uiPriority="69" w:unhideWhenUsed="0"/>
-    <w:lsdException w:name="Dark List" w:semiHidden="0" w:uiPriority="70" w:unhideWhenUsed="0"/>
-    <w:lsdException w:name="Colorful Shading" w:semiHidden="0" w:uiPriority="71" w:unhideWhenUsed="0"/>
-    <w:lsdException w:name="Colorful List" w:semiHidden="0" w:uiPriority="72" w:unhideWhenUsed="0"/>
-    <w:lsdException w:name="Colorful Grid" w:semiHidden="0" w:uiPriority="73" w:unhideWhenUsed="0"/>
-    <w:lsdException w:name="Light Shading Accent 1" w:semiHidden="0" w:uiPriority="60" w:unhideWhenUsed="0"/>
-    <w:lsdException w:name="Light List Accent 1" w:semiHidden="0" w:uiPriority="61" w:unhideWhenUsed="0"/>
-    <w:lsdException w:name="Light Grid Accent 1" w:semiHidden="0" w:uiPriority="62" w:unhideWhenUsed="0"/>
-    <w:lsdException w:name="Medium Shading 1 Accent 1" w:semiHidden="0" w:uiPriority="63" w:unhideWhenUsed="0"/>
-    <w:lsdException w:name="Medium Shading 2 Accent 1" w:semiHidden="0" w:uiPriority="64" w:unhideWhenUsed="0"/>
-    <w:lsdException w:name="Medium List 1 Accent 1" w:semiHidden="0" w:uiPriority="65" w:unhideWhenUsed="0"/>
-    <w:lsdException w:name="Revision" w:unhideWhenUsed="0"/>
-    <w:lsdException w:name="List Paragraph" w:semiHidden="0" w:uiPriority="34" w:unhideWhenUsed="0" w:qFormat="1"/>
-    <w:lsdException w:name="Quote" w:semiHidden="0" w:uiPriority="29" w:unhideWhenUsed="0" w:qFormat="1"/>
-    <w:lsdException w:name="Intense Quote" w:semiHidden="0" w:uiPriority="30" w:unhideWhenUsed="0" w:qFormat="1"/>
-    <w:lsdException w:name="Medium List 2 Accent 1" w:semiHidden="0" w:uiPriority="66" w:unhideWhenUsed="0"/>
-    <w:lsdException w:name="Medium Grid 1 Accent 1" w:semiHidden="0" w:uiPriority="67" w:unhideWhenUsed="0"/>
-    <w:lsdException w:name="Medium Grid 2 Accent 1" w:semiHidden="0" w:uiPriority="68" w:unhideWhenUsed="0"/>
-    <w:lsdException w:name="Medium Grid 3 Accent 1" w:semiHidden="0" w:uiPriority="69" w:unhideWhenUsed="0"/>
-    <w:lsdException w:name="Dark List Accent 1" w:semiHidden="0" w:uiPriority="70" w:unhideWhenUsed="0"/>
-    <w:lsdException w:name="Colorful Shading Accent 1" w:semiHidden="0" w:uiPriority="71" w:unhideWhenUsed="0"/>
-    <w:lsdException w:name="Colorful List Accent 1" w:semiHidden="0" w:uiPriority="72" w:unhideWhenUsed="0"/>
-    <w:lsdException w:name="Colorful Grid Accent 1" w:semiHidden="0" w:uiPriority="73" w:unhideWhenUsed="0"/>
-    <w:lsdException w:name="Light Shading Accent 2" w:semiHidden="0" w:uiPriority="60" w:unhideWhenUsed="0"/>
-    <w:lsdException w:name="Light List Accent 2" w:semiHidden="0" w:uiPriority="61" w:unhideWhenUsed="0"/>
-    <w:lsdException w:name="Light Grid Accent 2" w:semiHidden="0" w:uiPriority="62" w:unhideWhenUsed="0"/>
-    <w:lsdException w:name="Medium Shading 1 Accent 2" w:semiHidden="0" w:uiPriority="63" w:unhideWhenUsed="0"/>
-    <w:lsdException w:name="Medium Shading 2 Accent 2" w:semiHidden="0" w:uiPriority="64" w:unhideWhenUsed="0"/>
-    <w:lsdException w:name="Medium List 1 Accent 2" w:semiHidden="0" w:uiPriority="65" w:unhideWhenUsed="0"/>
-    <w:lsdException w:name="Medium List 2 Accent 2" w:semiHidden="0" w:uiPriority="66" w:unhideWhenUsed="0"/>
-    <w:lsdException w:name="Medium Grid 1 Accent 2" w:semiHidden="0" w:uiPriority="67" w:unhideWhenUsed="0"/>
-    <w:lsdException w:name="Medium Grid 2 Accent 2" w:semiHidden="0" w:uiPriority="68" w:unhideWhenUsed="0"/>
-    <w:lsdException w:name="Medium Grid 3 Accent 2" w:semiHidden="0" w:uiPriority="69" w:unhideWhenUsed="0"/>
-    <w:lsdException w:name="Dark List Accent 2" w:semiHidden="0" w:uiPriority="70" w:unhideWhenUsed="0"/>
-    <w:lsdException w:name="Colorful Shading Accent 2" w:semiHidden="0" w:uiPriority="71" w:unhideWhenUsed="0"/>
-    <w:lsdException w:name="Colorful List Accent 2" w:semiHidden="0" w:uiPriority="72" w:unhideWhenUsed="0"/>
-    <w:lsdException w:name="Colorful Grid Accent 2" w:semiHidden="0" w:uiPriority="73" w:unhideWhenUsed="0"/>
-    <w:lsdException w:name="Light Shading Accent 3" w:semiHidden="0" w:uiPriority="60" w:unhideWhenUsed="0"/>
-    <w:lsdException w:name="Light List Accent 3" w:semiHidden="0" w:uiPriority="61" w:unhideWhenUsed="0"/>
-    <w:lsdException w:name="Light Grid Accent 3" w:semiHidden="0" w:uiPriority="62" w:unhideWhenUsed="0"/>
-    <w:lsdException w:name="Medium Shading 1 Accent 3" w:semiHidden="0" w:uiPriority="63" w:unhideWhenUsed="0"/>
-    <w:lsdException w:name="Medium Shading 2 Accent 3" w:semiHidden="0" w:uiPriority="64" w:unhideWhenUsed="0"/>
-    <w:lsdException w:name="Medium List 1 Accent 3" w:semiHidden="0" w:uiPriority="65" w:unhideWhenUsed="0"/>
-    <w:lsdException w:name="Medium List 2 Accent 3" w:semiHidden="0" w:uiPriority="66" w:unhideWhenUsed="0"/>
-    <w:lsdException w:name="Medium Grid 1 Accent 3" w:semiHidden="0" w:uiPriority="67" w:unhideWhenUsed="0"/>
-    <w:lsdException w:name="Medium Grid 2 Accent 3" w:semiHidden="0" w:uiPriority="68" w:unhideWhenUsed="0"/>
-    <w:lsdException w:name="Medium Grid 3 Accent 3" w:semiHidden="0" w:uiPriority="69" w:unhideWhenUsed="0"/>
-    <w:lsdException w:name="Dark List Accent 3" w:semiHidden="0" w:uiPriority="70" w:unhideWhenUsed="0"/>
-    <w:lsdException w:name="Colorful Shading Accent 3" w:semiHidden="0" w:uiPriority="71" w:unhideWhenUsed="0"/>
-    <w:lsdException w:name="Colorful List Accent 3" w:semiHidden="0" w:uiPriority="72" w:unhideWhenUsed="0"/>
-    <w:lsdException w:name="Colorful Grid Accent 3" w:semiHidden="0" w:uiPriority="73" w:unhideWhenUsed="0"/>
-    <w:lsdException w:name="Light Shading Accent 4" w:semiHidden="0" w:uiPriority="60" w:unhideWhenUsed="0"/>
-    <w:lsdException w:name="Light List Accent 4" w:semiHidden="0" w:uiPriority="61" w:unhideWhenUsed="0"/>
-    <w:lsdException w:name="Light Grid Accent 4" w:semiHidden="0" w:uiPriority="62" w:unhideWhenUsed="0"/>
-    <w:lsdException w:name="Medium Shading 1 Accent 4" w:semiHidden="0" w:uiPriority="63" w:unhideWhenUsed="0"/>
-    <w:lsdException w:name="Medium Shading 2 Accent 4" w:semiHidden="0" w:uiPriority="64" w:unhideWhenUsed="0"/>
-    <w:lsdException w:name="Medium List 1 Accent 4" w:semiHidden="0" w:uiPriority="65" w:unhideWhenUsed="0"/>
-    <w:lsdException w:name="Medium List 2 Accent 4" w:semiHidden="0" w:uiPriority="66" w:unhideWhenUsed="0"/>
-    <w:lsdException w:name="Medium Grid 1 Accent 4" w:semiHidden="0" w:uiPriority="67" w:unhideWhenUsed="0"/>
-    <w:lsdException w:name="Medium Grid 2 Accent 4" w:semiHidden="0" w:uiPriority="68" w:unhideWhenUsed="0"/>
-    <w:lsdException w:name="Medium Grid 3 Accent 4" w:semiHidden="0" w:uiPriority="69" w:unhideWhenUsed="0"/>
-    <w:lsdException w:name="Dark List Accent 4" w:semiHidden="0" w:uiPriority="70" w:unhideWhenUsed="0"/>
-    <w:lsdException w:name="Colorful Shading Accent 4" w:semiHidden="0" w:uiPriority="71" w:unhideWhenUsed="0"/>
-    <w:lsdException w:name="Colorful List Accent 4" w:semiHidden="0" w:uiPriority="72" w:unhideWhenUsed="0"/>
-    <w:lsdException w:name="Colorful Grid Accent 4" w:semiHidden="0" w:uiPriority="73" w:unhideWhenUsed="0"/>
-    <w:lsdException w:name="Light Shading Accent 5" w:semiHidden="0" w:uiPriority="60" w:unhideWhenUsed="0"/>
-    <w:lsdException w:name="Light List Accent 5" w:semiHidden="0" w:uiPriority="61" w:unhideWhenUsed="0"/>
-    <w:lsdException w:name="Light Grid Accent 5" w:semiHidden="0" w:uiPriority="62" w:unhideWhenUsed="0"/>
-    <w:lsdException w:name="Medium Shading 1 Accent 5" w:semiHidden="0" w:uiPriority="63" w:unhideWhenUsed="0"/>
-    <w:lsdException w:name="Medium Shading 2 Accent 5" w:semiHidden="0" w:uiPriority="64" w:unhideWhenUsed="0"/>
-    <w:lsdException w:name="Medium List 1 Accent 5" w:semiHidden="0" w:uiPriority="65" w:unhideWhenUsed="0"/>
-    <w:lsdException w:name="Medium List 2 Accent 5" w:semiHidden="0" w:uiPriority="66" w:unhideWhenUsed="0"/>
-    <w:lsdException w:name="Medium Grid 1 Accent 5" w:semiHidden="0" w:uiPriority="67" w:unhideWhenUsed="0"/>
-    <w:lsdException w:name="Medium Grid 2 Accent 5" w:semiHidden="0" w:uiPriority="68" w:unhideWhenUsed="0"/>
-    <w:lsdException w:name="Medium Grid 3 Accent 5" w:semiHidden="0" w:uiPriority="69" w:unhideWhenUsed="0"/>
-    <w:lsdException w:name="Dark List Accent 5" w:semiHidden="0" w:uiPriority="70" w:unhideWhenUsed="0"/>
-    <w:lsdException w:name="Colorful Shading Accent 5" w:semiHidden="0" w:uiPriority="71" w:unhideWhenUsed="0"/>
-    <w:lsdException w:name="Colorful List Accent 5" w:semiHidden="0" w:uiPriority="72" w:unhideWhenUsed="0"/>
-    <w:lsdException w:name="Colorful Grid Accent 5" w:semiHidden="0" w:uiPriority="73" w:unhideWhenUsed="0"/>
-    <w:lsdException w:name="Light Shading Accent 6" w:semiHidden="0" w:uiPriority="60" w:unhideWhenUsed="0"/>
-    <w:lsdException w:name="Light List Accent 6" w:semiHidden="0" w:uiPriority="61" w:unhideWhenUsed="0"/>
-    <w:lsdException w:name="Light Grid Accent 6" w:semiHidden="0" w:uiPriority="62" w:unhideWhenUsed="0"/>
-    <w:lsdException w:name="Medium Shading 1 Accent 6" w:semiHidden="0" w:uiPriority="63" w:unhideWhenUsed="0"/>
-    <w:lsdException w:name="Medium Shading 2 Accent 6" w:semiHidden="0" w:uiPriority="64" w:unhideWhenUsed="0"/>
-    <w:lsdException w:name="Medium List 1 Accent 6" w:semiHidden="0" w:uiPriority="65" w:unhideWhenUsed="0"/>
-    <w:lsdException w:name="Medium List 2 Accent 6" w:semiHidden="0" w:uiPriority="66" w:unhideWhenUsed="0"/>
-    <w:lsdException w:name="Medium Grid 1 Accent 6" w:semiHidden="0" w:uiPriority="67" w:unhideWhenUsed="0"/>
-    <w:lsdException w:name="Medium Grid 2 Accent 6" w:semiHidden="0" w:uiPriority="68" w:unhideWhenUsed="0"/>
-    <w:lsdException w:name="Medium Grid 3 Accent 6" w:semiHidden="0" w:uiPriority="69" w:unhideWhenUsed="0"/>
-    <w:lsdException w:name="Dark List Accent 6" w:semiHidden="0" w:uiPriority="70" w:unhideWhenUsed="0"/>
-    <w:lsdException w:name="Colorful Shading Accent 6" w:semiHidden="0" w:uiPriority="71" w:unhideWhenUsed="0"/>
-    <w:lsdException w:name="Colorful List Accent 6" w:semiHidden="0" w:uiPriority="72" w:unhideWhenUsed="0"/>
-    <w:lsdException w:name="Colorful Grid Accent 6" w:semiHidden="0" w:uiPriority="73" w:unhideWhenUsed="0"/>
-    <w:lsdException w:name="Subtle Emphasis" w:semiHidden="0" w:uiPriority="19" w:unhideWhenUsed="0" w:qFormat="1"/>
-    <w:lsdException w:name="Intense Emphasis" w:semiHidden="0" w:uiPriority="21" w:unhideWhenUsed="0" w:qFormat="1"/>
-    <w:lsdException w:name="Subtle Reference" w:semiHidden="0" w:uiPriority="31" w:unhideWhenUsed="0" w:qFormat="1"/>
-    <w:lsdException w:name="Intense Reference" w:semiHidden="0" w:uiPriority="32" w:unhideWhenUsed="0" w:qFormat="1"/>
-    <w:lsdException w:name="Book Title" w:semiHidden="0" w:uiPriority="33" w:unhideWhenUsed="0" w:qFormat="1"/>
-    <w:lsdException w:name="Bibliography" w:uiPriority="37"/>
-    <w:lsdException w:name="TOC Heading" w:uiPriority="39" w:qFormat="1"/>
+  <w:latentStyles w:defLockedState="0" w:defUIPriority="99" w:defSemiHidden="0" w:defUnhideWhenUsed="0" w:defQFormat="0" w:count="371">
+    <w:lsdException w:name="Normal" w:uiPriority="0" w:qFormat="1"/>
+    <w:lsdException w:name="heading 1" w:uiPriority="9" w:qFormat="1"/>
+    <w:lsdException w:name="heading 2" w:semiHidden="1" w:uiPriority="9" w:unhideWhenUsed="1" w:qFormat="1"/>
+    <w:lsdException w:name="heading 3" w:semiHidden="1" w:uiPriority="9" w:unhideWhenUsed="1" w:qFormat="1"/>
+    <w:lsdException w:name="heading 4" w:semiHidden="1" w:uiPriority="9" w:unhideWhenUsed="1" w:qFormat="1"/>
+    <w:lsdException w:name="heading 5" w:semiHidden="1" w:uiPriority="9" w:unhideWhenUsed="1" w:qFormat="1"/>
+    <w:lsdException w:name="heading 6" w:semiHidden="1" w:uiPriority="9" w:unhideWhenUsed="1" w:qFormat="1"/>
+    <w:lsdException w:name="heading 7" w:semiHidden="1" w:uiPriority="9" w:unhideWhenUsed="1" w:qFormat="1"/>
+    <w:lsdException w:name="heading 8" w:semiHidden="1" w:uiPriority="9" w:unhideWhenUsed="1" w:qFormat="1"/>
+    <w:lsdException w:name="heading 9" w:semiHidden="1" w:uiPriority="9" w:unhideWhenUsed="1" w:qFormat="1"/>
+    <w:lsdException w:name="index 1" w:semiHidden="1" w:unhideWhenUsed="1"/>
+    <w:lsdException w:name="index 2" w:semiHidden="1" w:unhideWhenUsed="1"/>
+    <w:lsdException w:name="index 3" w:semiHidden="1" w:unhideWhenUsed="1"/>
+    <w:lsdException w:name="index 4" w:semiHidden="1" w:unhideWhenUsed="1"/>
+    <w:lsdException w:name="index 5" w:semiHidden="1" w:unhideWhenUsed="1"/>
+    <w:lsdException w:name="index 6" w:semiHidden="1" w:unhideWhenUsed="1"/>
+    <w:lsdException w:name="index 7" w:semiHidden="1" w:unhideWhenUsed="1"/>
+    <w:lsdException w:name="index 8" w:semiHidden="1" w:unhideWhenUsed="1"/>
+    <w:lsdException w:name="index 9" w:semiHidden="1" w:unhideWhenUsed="1"/>
+    <w:lsdException w:name="toc 1" w:semiHidden="1" w:uiPriority="39" w:unhideWhenUsed="1"/>
+    <w:lsdException w:name="toc 2" w:semiHidden="1" w:uiPriority="39" w:unhideWhenUsed="1"/>
+    <w:lsdException w:name="toc 3" w:semiHidden="1" w:uiPriority="39" w:unhideWhenUsed="1"/>
+    <w:lsdException w:name="toc 4" w:semiHidden="1" w:uiPriority="39" w:unhideWhenUsed="1"/>
+    <w:lsdException w:name="toc 5" w:semiHidden="1" w:uiPriority="39" w:unhideWhenUsed="1"/>
+    <w:lsdException w:name="toc 6" w:semiHidden="1" w:uiPriority="39" w:unhideWhenUsed="1"/>
+    <w:lsdException w:name="toc 7" w:semiHidden="1" w:uiPriority="39" w:unhideWhenUsed="1"/>
+    <w:lsdException w:name="toc 8" w:semiHidden="1" w:uiPriority="39" w:unhideWhenUsed="1"/>
+    <w:lsdException w:name="toc 9" w:semiHidden="1" w:uiPriority="39" w:unhideWhenUsed="1"/>
+    <w:lsdException w:name="Normal Indent" w:semiHidden="1" w:unhideWhenUsed="1"/>
+    <w:lsdException w:name="footnote text" w:semiHidden="1" w:unhideWhenUsed="1"/>
+    <w:lsdException w:name="annotation text" w:semiHidden="1" w:unhideWhenUsed="1"/>
+    <w:lsdException w:name="header" w:semiHidden="1" w:unhideWhenUsed="1"/>
+    <w:lsdException w:name="footer" w:semiHidden="1" w:unhideWhenUsed="1"/>
+    <w:lsdException w:name="index heading" w:semiHidden="1" w:unhideWhenUsed="1"/>
+    <w:lsdException w:name="caption" w:semiHidden="1" w:uiPriority="35" w:unhideWhenUsed="1" w:qFormat="1"/>
+    <w:lsdException w:name="table of figures" w:semiHidden="1" w:unhideWhenUsed="1"/>
+    <w:lsdException w:name="envelope address" w:semiHidden="1" w:unhideWhenUsed="1"/>
+    <w:lsdException w:name="envelope return" w:semiHidden="1" w:unhideWhenUsed="1"/>
+    <w:lsdException w:name="footnote reference" w:semiHidden="1" w:unhideWhenUsed="1"/>
+    <w:lsdException w:name="annotation reference" w:semiHidden="1" w:unhideWhenUsed="1"/>
+    <w:lsdException w:name="line number" w:semiHidden="1" w:unhideWhenUsed="1"/>
+    <w:lsdException w:name="page number" w:semiHidden="1" w:unhideWhenUsed="1"/>
+    <w:lsdException w:name="endnote reference" w:semiHidden="1" w:unhideWhenUsed="1"/>
+    <w:lsdException w:name="endnote text" w:semiHidden="1" w:unhideWhenUsed="1"/>
+    <w:lsdException w:name="table of authorities" w:semiHidden="1" w:unhideWhenUsed="1"/>
+    <w:lsdException w:name="macro" w:semiHidden="1" w:unhideWhenUsed="1"/>
+    <w:lsdException w:name="toa heading" w:semiHidden="1" w:unhideWhenUsed="1"/>
+    <w:lsdException w:name="List" w:semiHidden="1" w:unhideWhenUsed="1"/>
+    <w:lsdException w:name="List Bullet" w:semiHidden="1" w:unhideWhenUsed="1"/>
+    <w:lsdException w:name="List Number" w:semiHidden="1" w:unhideWhenUsed="1"/>
+    <w:lsdException w:name="List 2" w:semiHidden="1" w:unhideWhenUsed="1"/>
+    <w:lsdException w:name="List 3" w:semiHidden="1" w:unhideWhenUsed="1"/>
+    <w:lsdException w:name="List 4" w:semiHidden="1" w:unhideWhenUsed="1"/>
+    <w:lsdException w:name="List 5" w:semiHidden="1" w:unhideWhenUsed="1"/>
+    <w:lsdException w:name="List Bullet 2" w:semiHidden="1" w:unhideWhenUsed="1"/>
+    <w:lsdException w:name="List Bullet 3" w:semiHidden="1" w:unhideWhenUsed="1"/>
+    <w:lsdException w:name="List Bullet 4" w:semiHidden="1" w:unhideWhenUsed="1"/>
+    <w:lsdException w:name="List Bullet 5" w:semiHidden="1" w:unhideWhenUsed="1"/>
+    <w:lsdException w:name="List Number 2" w:semiHidden="1" w:unhideWhenUsed="1"/>
+    <w:lsdException w:name="List Number 3" w:semiHidden="1" w:unhideWhenUsed="1"/>
+    <w:lsdException w:name="List Number 4" w:semiHidden="1" w:unhideWhenUsed="1"/>
+    <w:lsdException w:name="List Number 5" w:semiHidden="1" w:unhideWhenUsed="1"/>
+    <w:lsdException w:name="Title" w:uiPriority="10" w:qFormat="1"/>
+    <w:lsdException w:name="Closing" w:semiHidden="1" w:unhideWhenUsed="1"/>
+    <w:lsdException w:name="Signature" w:semiHidden="1" w:unhideWhenUsed="1"/>
+    <w:lsdException w:name="Default Paragraph Font" w:semiHidden="1" w:uiPriority="1" w:unhideWhenUsed="1"/>
+    <w:lsdException w:name="Body Text" w:semiHidden="1" w:unhideWhenUsed="1"/>
+    <w:lsdException w:name="Body Text Indent" w:semiHidden="1" w:unhideWhenUsed="1"/>
+    <w:lsdException w:name="List Continue" w:semiHidden="1" w:unhideWhenUsed="1"/>
+    <w:lsdException w:name="List Continue 2" w:semiHidden="1" w:unhideWhenUsed="1"/>
+    <w:lsdException w:name="List Continue 3" w:semiHidden="1" w:unhideWhenUsed="1"/>
+    <w:lsdException w:name="List Continue 4" w:semiHidden="1" w:unhideWhenUsed="1"/>
+    <w:lsdException w:name="List Continue 5" w:semiHidden="1" w:unhideWhenUsed="1"/>
+    <w:lsdException w:name="Message Header" w:semiHidden="1" w:unhideWhenUsed="1"/>
+    <w:lsdException w:name="Subtitle" w:uiPriority="11" w:qFormat="1"/>
+    <w:lsdException w:name="Salutation" w:semiHidden="1" w:unhideWhenUsed="1"/>
+    <w:lsdException w:name="Date" w:semiHidden="1" w:unhideWhenUsed="1"/>
+    <w:lsdException w:name="Body Text First Indent" w:semiHidden="1" w:unhideWhenUsed="1"/>
+    <w:lsdException w:name="Body Text First Indent 2" w:semiHidden="1" w:unhideWhenUsed="1"/>
+    <w:lsdException w:name="Note Heading" w:semiHidden="1" w:unhideWhenUsed="1"/>
+    <w:lsdException w:name="Body Text 2" w:semiHidden="1" w:unhideWhenUsed="1"/>
+    <w:lsdException w:name="Body Text 3" w:semiHidden="1" w:unhideWhenUsed="1"/>
+    <w:lsdException w:name="Body Text Indent 2" w:semiHidden="1" w:unhideWhenUsed="1"/>
+    <w:lsdException w:name="Body Text Indent 3" w:semiHidden="1" w:unhideWhenUsed="1"/>
+    <w:lsdException w:name="Block Text" w:semiHidden="1" w:unhideWhenUsed="1"/>
+    <w:lsdException w:name="Hyperlink" w:semiHidden="1" w:unhideWhenUsed="1"/>
+    <w:lsdException w:name="FollowedHyperlink" w:semiHidden="1" w:unhideWhenUsed="1"/>
+    <w:lsdException w:name="Strong" w:uiPriority="22" w:qFormat="1"/>
+    <w:lsdException w:name="Emphasis" w:uiPriority="20" w:qFormat="1"/>
+    <w:lsdException w:name="Document Map" w:semiHidden="1" w:unhideWhenUsed="1"/>
+    <w:lsdException w:name="Plain Text" w:semiHidden="1" w:unhideWhenUsed="1"/>
+    <w:lsdException w:name="E-mail Signature" w:semiHidden="1" w:unhideWhenUsed="1"/>
+    <w:lsdException w:name="HTML Top of Form" w:semiHidden="1" w:unhideWhenUsed="1"/>
+    <w:lsdException w:name="HTML Bottom of Form" w:semiHidden="1" w:unhideWhenUsed="1"/>
+    <w:lsdException w:name="Normal (Web)" w:semiHidden="1" w:unhideWhenUsed="1"/>
+    <w:lsdException w:name="HTML Acronym" w:semiHidden="1" w:unhideWhenUsed="1"/>
+    <w:lsdException w:name="HTML Address" w:semiHidden="1" w:unhideWhenUsed="1"/>
+    <w:lsdException w:name="HTML Cite" w:semiHidden="1" w:unhideWhenUsed="1"/>
+    <w:lsdException w:name="HTML Code" w:semiHidden="1" w:unhideWhenUsed="1"/>
+    <w:lsdException w:name="HTML Definition" w:semiHidden="1" w:unhideWhenUsed="1"/>
+    <w:lsdException w:name="HTML Keyboard" w:semiHidden="1" w:unhideWhenUsed="1"/>
+    <w:lsdException w:name="HTML Preformatted" w:semiHidden="1" w:unhideWhenUsed="1"/>
+    <w:lsdException w:name="HTML Sample" w:semiHidden="1" w:unhideWhenUsed="1"/>
+    <w:lsdException w:name="HTML Typewriter" w:semiHidden="1" w:unhideWhenUsed="1"/>
+    <w:lsdException w:name="HTML Variable" w:semiHidden="1" w:unhideWhenUsed="1"/>
+    <w:lsdException w:name="Normal Table" w:semiHidden="1" w:unhideWhenUsed="1"/>
+    <w:lsdException w:name="annotation subject" w:semiHidden="1" w:unhideWhenUsed="1"/>
+    <w:lsdException w:name="No List" w:semiHidden="1" w:unhideWhenUsed="1"/>
+    <w:lsdException w:name="Outline List 1" w:semiHidden="1" w:unhideWhenUsed="1"/>
+    <w:lsdException w:name="Outline List 2" w:semiHidden="1" w:unhideWhenUsed="1"/>
+    <w:lsdException w:name="Outline List 3" w:semiHidden="1" w:unhideWhenUsed="1"/>
+    <w:lsdException w:name="Table Simple 1" w:semiHidden="1" w:unhideWhenUsed="1"/>
+    <w:lsdException w:name="Table Simple 2" w:semiHidden="1" w:unhideWhenUsed="1"/>
+    <w:lsdException w:name="Table Simple 3" w:semiHidden="1" w:unhideWhenUsed="1"/>
+    <w:lsdException w:name="Table Classic 1" w:semiHidden="1" w:unhideWhenUsed="1"/>
+    <w:lsdException w:name="Table Classic 2" w:semiHidden="1" w:unhideWhenUsed="1"/>
+    <w:lsdException w:name="Table Classic 3" w:semiHidden="1" w:unhideWhenUsed="1"/>
+    <w:lsdException w:name="Table Classic 4" w:semiHidden="1" w:unhideWhenUsed="1"/>
+    <w:lsdException w:name="Table Colorful 1" w:semiHidden="1" w:unhideWhenUsed="1"/>
+    <w:lsdException w:name="Table Colorful 2" w:semiHidden="1" w:unhideWhenUsed="1"/>
+    <w:lsdException w:name="Table Colorful 3" w:semiHidden="1" w:unhideWhenUsed="1"/>
+    <w:lsdException w:name="Table Columns 1" w:semiHidden="1" w:unhideWhenUsed="1"/>
+    <w:lsdException w:name="Table Columns 2" w:semiHidden="1" w:unhideWhenUsed="1"/>
+    <w:lsdException w:name="Table Columns 3" w:semiHidden="1" w:unhideWhenUsed="1"/>
+    <w:lsdException w:name="Table Columns 4" w:semiHidden="1" w:unhideWhenUsed="1"/>
+    <w:lsdException w:name="Table Columns 5" w:semiHidden="1" w:unhideWhenUsed="1"/>
+    <w:lsdException w:name="Table Grid 1" w:semiHidden="1" w:unhideWhenUsed="1"/>
+    <w:lsdException w:name="Table Grid 2" w:semiHidden="1" w:unhideWhenUsed="1"/>
+    <w:lsdException w:name="Table Grid 3" w:semiHidden="1" w:unhideWhenUsed="1"/>
+    <w:lsdException w:name="Table Grid 4" w:semiHidden="1" w:unhideWhenUsed="1"/>
+    <w:lsdException w:name="Table Grid 5" w:semiHidden="1" w:unhideWhenUsed="1"/>
+    <w:lsdException w:name="Table Grid 6" w:semiHidden="1" w:unhideWhenUsed="1"/>
+    <w:lsdException w:name="Table Grid 7" w:semiHidden="1" w:unhideWhenUsed="1"/>
+    <w:lsdException w:name="Table Grid 8" w:semiHidden="1" w:unhideWhenUsed="1"/>
+    <w:lsdException w:name="Table List 1" w:semiHidden="1" w:unhideWhenUsed="1"/>
+    <w:lsdException w:name="Table List 2" w:semiHidden="1" w:unhideWhenUsed="1"/>
+    <w:lsdException w:name="Table List 3" w:semiHidden="1" w:unhideWhenUsed="1"/>
+    <w:lsdException w:name="Table List 4" w:semiHidden="1" w:unhideWhenUsed="1"/>
+    <w:lsdException w:name="Table List 5" w:semiHidden="1" w:unhideWhenUsed="1"/>
+    <w:lsdException w:name="Table List 6" w:semiHidden="1" w:unhideWhenUsed="1"/>
+    <w:lsdException w:name="Table List 7" w:semiHidden="1" w:unhideWhenUsed="1"/>
+    <w:lsdException w:name="Table List 8" w:semiHidden="1" w:unhideWhenUsed="1"/>
+    <w:lsdException w:name="Table 3D effects 1" w:semiHidden="1" w:unhideWhenUsed="1"/>
+    <w:lsdException w:name="Table 3D effects 2" w:semiHidden="1" w:unhideWhenUsed="1"/>
+    <w:lsdException w:name="Table 3D effects 3" w:semiHidden="1" w:unhideWhenUsed="1"/>
+    <w:lsdException w:name="Table Contemporary" w:semiHidden="1" w:unhideWhenUsed="1"/>
+    <w:lsdException w:name="Table Elegant" w:semiHidden="1" w:unhideWhenUsed="1"/>
+    <w:lsdException w:name="Table Professional" w:semiHidden="1" w:unhideWhenUsed="1"/>
+    <w:lsdException w:name="Table Subtle 1" w:semiHidden="1" w:unhideWhenUsed="1"/>
+    <w:lsdException w:name="Table Subtle 2" w:semiHidden="1" w:unhideWhenUsed="1"/>
+    <w:lsdException w:name="Table Web 1" w:semiHidden="1" w:unhideWhenUsed="1"/>
+    <w:lsdException w:name="Table Web 2" w:semiHidden="1" w:unhideWhenUsed="1"/>
+    <w:lsdException w:name="Table Web 3" w:semiHidden="1" w:unhideWhenUsed="1"/>
+    <w:lsdException w:name="Balloon Text" w:semiHidden="1" w:unhideWhenUsed="1"/>
+    <w:lsdException w:name="Table Grid" w:uiPriority="59"/>
+    <w:lsdException w:name="Table Theme" w:semiHidden="1" w:unhideWhenUsed="1"/>
+    <w:lsdException w:name="Placeholder Text" w:semiHidden="1"/>
+    <w:lsdException w:name="No Spacing" w:uiPriority="1" w:qFormat="1"/>
+    <w:lsdException w:name="Light Shading" w:uiPriority="60"/>
+    <w:lsdException w:name="Light List" w:uiPriority="61"/>
+    <w:lsdException w:name="Light Grid" w:uiPriority="62"/>
+    <w:lsdException w:name="Medium Shading 1" w:uiPriority="63"/>
+    <w:lsdException w:name="Medium Shading 2" w:uiPriority="64"/>
+    <w:lsdException w:name="Medium List 1" w:uiPriority="65"/>
+    <w:lsdException w:name="Medium List 2" w:uiPriority="66"/>
+    <w:lsdException w:name="Medium Grid 1" w:uiPriority="67"/>
+    <w:lsdException w:name="Medium Grid 2" w:uiPriority="68"/>
+    <w:lsdException w:name="Medium Grid 3" w:uiPriority="69"/>
+    <w:lsdException w:name="Dark List" w:uiPriority="70"/>
+    <w:lsdException w:name="Colorful Shading" w:uiPriority="71"/>
+    <w:lsdException w:name="Colorful List" w:uiPriority="72"/>
+    <w:lsdException w:name="Colorful Grid" w:uiPriority="73"/>
+    <w:lsdException w:name="Light Shading Accent 1" w:uiPriority="60"/>
+    <w:lsdException w:name="Light List Accent 1" w:uiPriority="61"/>
+    <w:lsdException w:name="Light Grid Accent 1" w:uiPriority="62"/>
+    <w:lsdException w:name="Medium Shading 1 Accent 1" w:uiPriority="63"/>
+    <w:lsdException w:name="Medium Shading 2 Accent 1" w:uiPriority="64"/>
+    <w:lsdException w:name="Medium List 1 Accent 1" w:uiPriority="65"/>
+    <w:lsdException w:name="Revision" w:semiHidden="1"/>
+    <w:lsdException w:name="List Paragraph" w:uiPriority="34" w:qFormat="1"/>
+    <w:lsdException w:name="Quote" w:uiPriority="29" w:qFormat="1"/>
+    <w:lsdException w:name="Intense Quote" w:uiPriority="30" w:qFormat="1"/>
+    <w:lsdException w:name="Medium List 2 Accent 1" w:uiPriority="66"/>
+    <w:lsdException w:name="Medium Grid 1 Accent 1" w:uiPriority="67"/>
+    <w:lsdException w:name="Medium Grid 2 Accent 1" w:uiPriority="68"/>
+    <w:lsdException w:name="Medium Grid 3 Accent 1" w:uiPriority="69"/>
+    <w:lsdException w:name="Dark List Accent 1" w:uiPriority="70"/>
+    <w:lsdException w:name="Colorful Shading Accent 1" w:uiPriority="71"/>
+    <w:lsdException w:name="Colorful List Accent 1" w:uiPriority="72"/>
+    <w:lsdException w:name="Colorful Grid Accent 1" w:uiPriority="73"/>
+    <w:lsdException w:name="Light Shading Accent 2" w:uiPriority="60"/>
+    <w:lsdException w:name="Light List Accent 2" w:uiPriority="61"/>
+    <w:lsdException w:name="Light Grid Accent 2" w:uiPriority="62"/>
+    <w:lsdException w:name="Medium Shading 1 Accent 2" w:uiPriority="63"/>
+    <w:lsdException w:name="Medium Shading 2 Accent 2" w:uiPriority="64"/>
+    <w:lsdException w:name="Medium List 1 Accent 2" w:uiPriority="65"/>
+    <w:lsdException w:name="Medium List 2 Accent 2" w:uiPriority="66"/>
+    <w:lsdException w:name="Medium Grid 1 Accent 2" w:uiPriority="67"/>
+    <w:lsdException w:name="Medium Grid 2 Accent 2" w:uiPriority="68"/>
+    <w:lsdException w:name="Medium Grid 3 Accent 2" w:uiPriority="69"/>
+    <w:lsdException w:name="Dark List Accent 2" w:uiPriority="70"/>
+    <w:lsdException w:name="Colorful Shading Accent 2" w:uiPriority="71"/>
+    <w:lsdException w:name="Colorful List Accent 2" w:uiPriority="72"/>
+    <w:lsdException w:name="Colorful Grid Accent 2" w:uiPriority="73"/>
+    <w:lsdException w:name="Light Shading Accent 3" w:uiPriority="60"/>
+    <w:lsdException w:name="Light List Accent 3" w:uiPriority="61"/>
+    <w:lsdException w:name="Light Grid Accent 3" w:uiPriority="62"/>
+    <w:lsdException w:name="Medium Shading 1 Accent 3" w:uiPriority="63"/>
+    <w:lsdException w:name="Medium Shading 2 Accent 3" w:uiPriority="64"/>
+    <w:lsdException w:name="Medium List 1 Accent 3" w:uiPriority="65"/>
+    <w:lsdException w:name="Medium List 2 Accent 3" w:uiPriority="66"/>
+    <w:lsdException w:name="Medium Grid 1 Accent 3" w:uiPriority="67"/>
+    <w:lsdException w:name="Medium Grid 2 Accent 3" w:uiPriority="68"/>
+    <w:lsdException w:name="Medium Grid 3 Accent 3" w:uiPriority="69"/>
+    <w:lsdException w:name="Dark List Accent 3" w:uiPriority="70"/>
+    <w:lsdException w:name="Colorful Shading Accent 3" w:uiPriority="71"/>
+    <w:lsdException w:name="Colorful List Accent 3" w:uiPriority="72"/>
+    <w:lsdException w:name="Colorful Grid Accent 3" w:uiPriority="73"/>
+    <w:lsdException w:name="Light Shading Accent 4" w:uiPriority="60"/>
+    <w:lsdException w:name="Light List Accent 4" w:uiPriority="61"/>
+    <w:lsdException w:name="Light Grid Accent 4" w:uiPriority="62"/>
+    <w:lsdException w:name="Medium Shading 1 Accent 4" w:uiPriority="63"/>
+    <w:lsdException w:name="Medium Shading 2 Accent 4" w:uiPriority="64"/>
+    <w:lsdException w:name="Medium List 1 Accent 4" w:uiPriority="65"/>
+    <w:lsdException w:name="Medium List 2 Accent 4" w:uiPriority="66"/>
+    <w:lsdException w:name="Medium Grid 1 Accent 4" w:uiPriority="67"/>
+    <w:lsdException w:name="Medium Grid 2 Accent 4" w:uiPriority="68"/>
+    <w:lsdException w:name="Medium Grid 3 Accent 4" w:uiPriority="69"/>
+    <w:lsdException w:name="Dark List Accent 4" w:uiPriority="70"/>
+    <w:lsdException w:name="Colorful Shading Accent 4" w:uiPriority="71"/>
+    <w:lsdException w:name="Colorful List Accent 4" w:uiPriority="72"/>
+    <w:lsdException w:name="Colorful Grid Accent 4" w:uiPriority="73"/>
+    <w:lsdException w:name="Light Shading Accent 5" w:uiPriority="60"/>
+    <w:lsdException w:name="Light List Accent 5" w:uiPriority="61"/>
+    <w:lsdException w:name="Light Grid Accent 5" w:uiPriority="62"/>
+    <w:lsdException w:name="Medium Shading 1 Accent 5" w:uiPriority="63"/>
+    <w:lsdException w:name="Medium Shading 2 Accent 5" w:uiPriority="64"/>
+    <w:lsdException w:name="Medium List 1 Accent 5" w:uiPriority="65"/>
+    <w:lsdException w:name="Medium List 2 Accent 5" w:uiPriority="66"/>
+    <w:lsdException w:name="Medium Grid 1 Accent 5" w:uiPriority="67"/>
+    <w:lsdException w:name="Medium Grid 2 Accent 5" w:uiPriority="68"/>
+    <w:lsdException w:name="Medium Grid 3 Accent 5" w:uiPriority="69"/>
+    <w:lsdException w:name="Dark List Accent 5" w:uiPriority="70"/>
+    <w:lsdException w:name="Colorful Shading Accent 5" w:uiPriority="71"/>
+    <w:lsdException w:name="Colorful List Accent 5" w:uiPriority="72"/>
+    <w:lsdException w:name="Colorful Grid Accent 5" w:uiPriority="73"/>
+    <w:lsdException w:name="Light Shading Accent 6" w:uiPriority="60"/>
+    <w:lsdException w:name="Light List Accent 6" w:uiPriority="61"/>
+    <w:lsdException w:name="Light Grid Accent 6" w:uiPriority="62"/>
+    <w:lsdException w:name="Medium Shading 1 Accent 6" w:uiPriority="63"/>
+    <w:lsdException w:name="Medium Shading 2 Accent 6" w:uiPriority="64"/>
+    <w:lsdException w:name="Medium List 1 Accent 6" w:uiPriority="65"/>
+    <w:lsdException w:name="Medium List 2 Accent 6" w:uiPriority="66"/>
+    <w:lsdException w:name="Medium Grid 1 Accent 6" w:uiPriority="67"/>
+    <w:lsdException w:name="Medium Grid 2 Accent 6" w:uiPriority="68"/>
+    <w:lsdException w:name="Medium Grid 3 Accent 6" w:uiPriority="69"/>
+    <w:lsdException w:name="Dark List Accent 6" w:uiPriority="70"/>
+    <w:lsdException w:name="Colorful Shading Accent 6" w:uiPriority="71"/>
+    <w:lsdException w:name="Colorful List Accent 6" w:uiPriority="72"/>
+    <w:lsdException w:name="Colorful Grid Accent 6" w:uiPriority="73"/>
+    <w:lsdException w:name="Subtle Emphasis" w:uiPriority="19" w:qFormat="1"/>
+    <w:lsdException w:name="Intense Emphasis" w:uiPriority="21" w:qFormat="1"/>
+    <w:lsdException w:name="Subtle Reference" w:uiPriority="31" w:qFormat="1"/>
+    <w:lsdException w:name="Intense Reference" w:uiPriority="32" w:qFormat="1"/>
+    <w:lsdException w:name="Book Title" w:uiPriority="33" w:qFormat="1"/>
+    <w:lsdException w:name="Bibliography" w:semiHidden="1" w:uiPriority="37" w:unhideWhenUsed="1"/>
+    <w:lsdException w:name="TOC Heading" w:semiHidden="1" w:uiPriority="39" w:unhideWhenUsed="1" w:qFormat="1"/>
+    <w:lsdException w:name="Plain Table 1" w:uiPriority="41"/>
+    <w:lsdException w:name="Plain Table 2" w:uiPriority="42"/>
+    <w:lsdException w:name="Plain Table 3" w:uiPriority="43"/>
+    <w:lsdException w:name="Plain Table 4" w:uiPriority="44"/>
+    <w:lsdException w:name="Plain Table 5" w:uiPriority="45"/>
+    <w:lsdException w:name="Grid Table Light" w:uiPriority="40"/>
+    <w:lsdException w:name="Grid Table 1 Light" w:uiPriority="46"/>
+    <w:lsdException w:name="Grid Table 2" w:uiPriority="47"/>
+    <w:lsdException w:name="Grid Table 3" w:uiPriority="48"/>
+    <w:lsdException w:name="Grid Table 4" w:uiPriority="49"/>
+    <w:lsdException w:name="Grid Table 5 Dark" w:uiPriority="50"/>
+    <w:lsdException w:name="Grid Table 6 Colorful" w:uiPriority="51"/>
+    <w:lsdException w:name="Grid Table 7 Colorful" w:uiPriority="52"/>
+    <w:lsdException w:name="Grid Table 1 Light Accent 1" w:uiPriority="46"/>
+    <w:lsdException w:name="Grid Table 2 Accent 1" w:uiPriority="47"/>
+    <w:lsdException w:name="Grid Table 3 Accent 1" w:uiPriority="48"/>
+    <w:lsdException w:name="Grid Table 4 Accent 1" w:uiPriority="49"/>
+    <w:lsdException w:name="Grid Table 5 Dark Accent 1" w:uiPriority="50"/>
+    <w:lsdException w:name="Grid Table 6 Colorful Accent 1" w:uiPriority="51"/>
+    <w:lsdException w:name="Grid Table 7 Colorful Accent 1" w:uiPriority="52"/>
+    <w:lsdException w:name="Grid Table 1 Light Accent 2" w:uiPriority="46"/>
+    <w:lsdException w:name="Grid Table 2 Accent 2" w:uiPriority="47"/>
+    <w:lsdException w:name="Grid Table 3 Accent 2" w:uiPriority="48"/>
+    <w:lsdException w:name="Grid Table 4 Accent 2" w:uiPriority="49"/>
+    <w:lsdException w:name="Grid Table 5 Dark Accent 2" w:uiPriority="50"/>
+    <w:lsdException w:name="Grid Table 6 Colorful Accent 2" w:uiPriority="51"/>
+    <w:lsdException w:name="Grid Table 7 Colorful Accent 2" w:uiPriority="52"/>
+    <w:lsdException w:name="Grid Table 1 Light Accent 3" w:uiPriority="46"/>
+    <w:lsdException w:name="Grid Table 2 Accent 3" w:uiPriority="47"/>
+    <w:lsdException w:name="Grid Table 3 Accent 3" w:uiPriority="48"/>
+    <w:lsdException w:name="Grid Table 4 Accent 3" w:uiPriority="49"/>
+    <w:lsdException w:name="Grid Table 5 Dark Accent 3" w:uiPriority="50"/>
+    <w:lsdException w:name="Grid Table 6 Colorful Accent 3" w:uiPriority="51"/>
+    <w:lsdException w:name="Grid Table 7 Colorful Accent 3" w:uiPriority="52"/>
+    <w:lsdException w:name="Grid Table 1 Light Accent 4" w:uiPriority="46"/>
+    <w:lsdException w:name="Grid Table 2 Accent 4" w:uiPriority="47"/>
+    <w:lsdException w:name="Grid Table 3 Accent 4" w:uiPriority="48"/>
+    <w:lsdException w:name="Grid Table 4 Accent 4" w:uiPriority="49"/>
+    <w:lsdException w:name="Grid Table 5 Dark Accent 4" w:uiPriority="50"/>
+    <w:lsdException w:name="Grid Table 6 Colorful Accent 4" w:uiPriority="51"/>
+    <w:lsdException w:name="Grid Table 7 Colorful Accent 4" w:uiPriority="52"/>
+    <w:lsdException w:name="Grid Table 1 Light Accent 5" w:uiPriority="46"/>
+    <w:lsdException w:name="Grid Table 2 Accent 5" w:uiPriority="47"/>
+    <w:lsdException w:name="Grid Table 3 Accent 5" w:uiPriority="48"/>
+    <w:lsdException w:name="Grid Table 4 Accent 5" w:uiPriority="49"/>
+    <w:lsdException w:name="Grid Table 5 Dark Accent 5" w:uiPriority="50"/>
+    <w:lsdException w:name="Grid Table 6 Colorful Accent 5" w:uiPriority="51"/>
+    <w:lsdException w:name="Grid Table 7 Colorful Accent 5" w:uiPriority="52"/>
+    <w:lsdException w:name="Grid Table 1 Light Accent 6" w:uiPriority="46"/>
+    <w:lsdException w:name="Grid Table 2 Accent 6" w:uiPriority="47"/>
+    <w:lsdException w:name="Grid Table 3 Accent 6" w:uiPriority="48"/>
+    <w:lsdException w:name="Grid Table 4 Accent 6" w:uiPriority="49"/>
+    <w:lsdException w:name="Grid Table 5 Dark Accent 6" w:uiPriority="50"/>
+    <w:lsdException w:name="Grid Table 6 Colorful Accent 6" w:uiPriority="51"/>
+    <w:lsdException w:name="Grid Table 7 Colorful Accent 6" w:uiPriority="52"/>
+    <w:lsdException w:name="List Table 1 Light" w:uiPriority="46"/>
+    <w:lsdException w:name="List Table 2" w:uiPriority="47"/>
+    <w:lsdException w:name="List Table 3" w:uiPriority="48"/>
+    <w:lsdException w:name="List Table 4" w:uiPriority="49"/>
+    <w:lsdException w:name="List Table 5 Dark" w:uiPriority="50"/>
+    <w:lsdException w:name="List Table 6 Colorful" w:uiPriority="51"/>
+    <w:lsdException w:name="List Table 7 Colorful" w:uiPriority="52"/>
+    <w:lsdException w:name="List Table 1 Light Accent 1" w:uiPriority="46"/>
+    <w:lsdException w:name="List Table 2 Accent 1" w:uiPriority="47"/>
+    <w:lsdException w:name="List Table 3 Accent 1" w:uiPriority="48"/>
+    <w:lsdException w:name="List Table 4 Accent 1" w:uiPriority="49"/>
+    <w:lsdException w:name="List Table 5 Dark Accent 1" w:uiPriority="50"/>
+    <w:lsdException w:name="List Table 6 Colorful Accent 1" w:uiPriority="51"/>
+    <w:lsdException w:name="List Table 7 Colorful Accent 1" w:uiPriority="52"/>
+    <w:lsdException w:name="List Table 1 Light Accent 2" w:uiPriority="46"/>
+    <w:lsdException w:name="List Table 2 Accent 2" w:uiPriority="47"/>
+    <w:lsdException w:name="List Table 3 Accent 2" w:uiPriority="48"/>
+    <w:lsdException w:name="List Table 4 Accent 2" w:uiPriority="49"/>
+    <w:lsdException w:name="List Table 5 Dark Accent 2" w:uiPriority="50"/>
+    <w:lsdException w:name="List Table 6 Colorful Accent 2" w:uiPriority="51"/>
+    <w:lsdException w:name="List Table 7 Colorful Accent 2" w:uiPriority="52"/>
+    <w:lsdException w:name="List Table 1 Light Accent 3" w:uiPriority="46"/>
+    <w:lsdException w:name="List Table 2 Accent 3" w:uiPriority="47"/>
+    <w:lsdException w:name="List Table 3 Accent 3" w:uiPriority="48"/>
+    <w:lsdException w:name="List Table 4 Accent 3" w:uiPriority="49"/>
+    <w:lsdException w:name="List Table 5 Dark Accent 3" w:uiPriority="50"/>
+    <w:lsdException w:name="List Table 6 Colorful Accent 3" w:uiPriority="51"/>
+    <w:lsdException w:name="List Table 7 Colorful Accent 3" w:uiPriority="52"/>
+    <w:lsdException w:name="List Table 1 Light Accent 4" w:uiPriority="46"/>
+    <w:lsdException w:name="List Table 2 Accent 4" w:uiPriority="47"/>
+    <w:lsdException w:name="List Table 3 Accent 4" w:uiPriority="48"/>
+    <w:lsdException w:name="List Table 4 Accent 4" w:uiPriority="49"/>
+    <w:lsdException w:name="List Table 5 Dark Accent 4" w:uiPriority="50"/>
+    <w:lsdException w:name="List Table 6 Colorful Accent 4" w:uiPriority="51"/>
+    <w:lsdException w:name="List Table 7 Colorful Accent 4" w:uiPriority="52"/>
+    <w:lsdException w:name="List Table 1 Light Accent 5" w:uiPriority="46"/>
+    <w:lsdException w:name="List Table 2 Accent 5" w:uiPriority="47"/>
+    <w:lsdException w:name="List Table 3 Accent 5" w:uiPriority="48"/>
+    <w:lsdException w:name="List Table 4 Accent 5" w:uiPriority="49"/>
+    <w:lsdException w:name="List Table 5 Dark Accent 5" w:uiPriority="50"/>
+    <w:lsdException w:name="List Table 6 Colorful Accent 5" w:uiPriority="51"/>
+    <w:lsdException w:name="List Table 7 Colorful Accent 5" w:uiPriority="52"/>
+    <w:lsdException w:name="List Table 1 Light Accent 6" w:uiPriority="46"/>
+    <w:lsdException w:name="List Table 2 Accent 6" w:uiPriority="47"/>
+    <w:lsdException w:name="List Table 3 Accent 6" w:uiPriority="48"/>
+    <w:lsdException w:name="List Table 4 Accent 6" w:uiPriority="49"/>
+    <w:lsdException w:name="List Table 5 Dark Accent 6" w:uiPriority="50"/>
+    <w:lsdException w:name="List Table 6 Colorful Accent 6" w:uiPriority="51"/>
+    <w:lsdException w:name="List Table 7 Colorful Accent 6" w:uiPriority="52"/>
   </w:latentStyles>
   <w:style w:type="paragraph" w:default="1" w:styleId="Normal">
     <w:name w:val="Normal"/>
     <w:qFormat/>
-    <w:pPr>
-      <w:widowControl w:val="0"/>
-      <w:jc w:val="both"/>
-    </w:pPr>
-  </w:style>
-  <w:style w:type="character" w:default="1" w:styleId="DefaultParagraphFont">
-    <w:name w:val="Default Paragraph Font"/>
-    <w:uiPriority w:val="1"/>
-    <w:semiHidden/>
-    <w:unhideWhenUsed/>
-  </w:style>
-  <w:style w:type="table" w:default="1" w:styleId="TableNormal">
-    <w:name w:val="Normal Table"/>
-    <w:uiPriority w:val="99"/>
-    <w:semiHidden/>
-    <w:unhideWhenUsed/>
-    <w:tblPr>
-      <w:tblInd w:w="0" w:type="dxa"/>
-      <w:tblCellMar>
-        <w:top w:w="0" w:type="dxa"/>
-        <w:left w:w="108" w:type="dxa"/>
-        <w:bottom w:w="0" w:type="dxa"/>
-        <w:right w:w="108" w:type="dxa"/>
-      </w:tblCellMar>
-    </w:tblPr>
-  </w:style>
-  <w:style w:type="numbering" w:default="1" w:styleId="NoList">
-    <w:name w:val="No List"/>
-    <w:uiPriority w:val="99"/>
-    <w:semiHidden/>
-    <w:unhideWhenUsed/>
-  </w:style>
-  <w:style w:type="paragraph" w:styleId="ListParagraph">
-    <w:name w:val="List Paragraph"/>
-    <w:basedOn w:val="Normal"/>
-    <w:uiPriority w:val="34"/>
-    <w:qFormat/>
-    <w:rsid w:val="00191C5D"/>
-    <w:pPr>
-      <w:ind w:firstLineChars="200" w:firstLine="420"/>
-    </w:pPr>
-  </w:style>
-</w:styles>
-</file>
-
-<file path=word/stylesWithEffects.xml><?xml version="1.0" encoding="utf-8"?>
-<w:styles xmlns:wpc="http://schemas.microsoft.com/office/word/2010/wordprocessingCanvas" xmlns:mc="http://schemas.openxmlformats.org/markup-compatibility/2006" xmlns:o="urn:schemas-microsoft-com:office:office" xmlns:r="http://schemas.openxmlformats.org/officeDocument/2006/relationships" xmlns:m="http://schemas.openxmlformats.org/officeDocument/2006/math" xmlns:v="urn:schemas-microsoft-com:vml" xmlns:wp14="http://schemas.microsoft.com/office/word/2010/wordprocessingDrawing" xmlns:wp="http://schemas.openxmlformats.org/drawingml/2006/wordprocessingDrawing" xmlns:w10="urn:schemas-microsoft-com:office:word" xmlns:w="http://schemas.openxmlformats.org/wordprocessingml/2006/main" xmlns:w14="http://schemas.microsoft.com/office/word/2010/wordml" xmlns:wpg="http://schemas.microsoft.com/office/word/2010/wordprocessingGroup" xmlns:wpi="http://schemas.microsoft.com/office/word/2010/wordprocessingInk" xmlns:wne="http://schemas.microsoft.com/office/word/2006/wordml" xmlns:wps="http://schemas.microsoft.com/office/word/2010/wordprocessingShape" mc:Ignorable="w14 wp14">
-  <w:docDefaults>
-    <w:rPrDefault>
-      <w:rPr>
-        <w:rFonts w:asciiTheme="minorHAnsi" w:eastAsiaTheme="minorEastAsia" w:hAnsiTheme="minorHAnsi" w:cstheme="minorBidi"/>
-        <w:kern w:val="2"/>
-        <w:sz w:val="21"/>
-        <w:szCs w:val="22"/>
-        <w:lang w:val="en-US" w:eastAsia="zh-CN" w:bidi="ar-SA"/>
-      </w:rPr>
-    </w:rPrDefault>
-    <w:pPrDefault/>
-  </w:docDefaults>
-  <w:latentStyles w:defLockedState="0" w:defUIPriority="99" w:defSemiHidden="1" w:defUnhideWhenUsed="1" w:defQFormat="0" w:count="267">
-    <w:lsdException w:name="Normal" w:semiHidden="0" w:uiPriority="0" w:unhideWhenUsed="0" w:qFormat="1"/>
-    <w:lsdException w:name="heading 1" w:semiHidden="0" w:uiPriority="9" w:unhideWhenUsed="0" w:qFormat="1"/>
-    <w:lsdException w:name="heading 2" w:uiPriority="9" w:qFormat="1"/>
-    <w:lsdException w:name="heading 3" w:uiPriority="9" w:qFormat="1"/>
-    <w:lsdException w:name="heading 4" w:uiPriority="9" w:qFormat="1"/>
-    <w:lsdException w:name="heading 5" w:uiPriority="9" w:qFormat="1"/>
-    <w:lsdException w:name="heading 6" w:uiPriority="9" w:qFormat="1"/>
-    <w:lsdException w:name="heading 7" w:uiPriority="9" w:qFormat="1"/>
-    <w:lsdException w:name="heading 8" w:uiPriority="9" w:qFormat="1"/>
-    <w:lsdException w:name="heading 9" w:uiPriority="9" w:qFormat="1"/>
-    <w:lsdException w:name="toc 1" w:uiPriority="39"/>
-    <w:lsdException w:name="toc 2" w:uiPriority="39"/>
-    <w:lsdException w:name="toc 3" w:uiPriority="39"/>
-    <w:lsdException w:name="toc 4" w:uiPriority="39"/>
-    <w:lsdException w:name="toc 5" w:uiPriority="39"/>
-    <w:lsdException w:name="toc 6" w:uiPriority="39"/>
-    <w:lsdException w:name="toc 7" w:uiPriority="39"/>
-    <w:lsdException w:name="toc 8" w:uiPriority="39"/>
-    <w:lsdException w:name="toc 9" w:uiPriority="39"/>
-    <w:lsdException w:name="caption" w:uiPriority="35" w:qFormat="1"/>
-    <w:lsdException w:name="Title" w:semiHidden="0" w:uiPriority="10" w:unhideWhenUsed="0" w:qFormat="1"/>
-    <w:lsdException w:name="Default Paragraph Font" w:uiPriority="1"/>
-    <w:lsdException w:name="Subtitle" w:semiHidden="0" w:uiPriority="11" w:unhideWhenUsed="0" w:qFormat="1"/>
-    <w:lsdException w:name="Strong" w:semiHidden="0" w:uiPriority="22" w:unhideWhenUsed="0" w:qFormat="1"/>
-    <w:lsdException w:name="Emphasis" w:semiHidden="0" w:uiPriority="20" w:unhideWhenUsed="0" w:qFormat="1"/>
-    <w:lsdException w:name="Table Grid" w:semiHidden="0" w:uiPriority="59" w:unhideWhenUsed="0"/>
-    <w:lsdException w:name="Placeholder Text" w:unhideWhenUsed="0"/>
-    <w:lsdException w:name="No Spacing" w:semiHidden="0" w:uiPriority="1" w:unhideWhenUsed="0" w:qFormat="1"/>
-    <w:lsdException w:name="Light Shading" w:semiHidden="0" w:uiPriority="60" w:unhideWhenUsed="0"/>
-    <w:lsdException w:name="Light List" w:semiHidden="0" w:uiPriority="61" w:unhideWhenUsed="0"/>
-    <w:lsdException w:name="Light Grid" w:semiHidden="0" w:uiPriority="62" w:unhideWhenUsed="0"/>
-    <w:lsdException w:name="Medium Shading 1" w:semiHidden="0" w:uiPriority="63" w:unhideWhenUsed="0"/>
-    <w:lsdException w:name="Medium Shading 2" w:semiHidden="0" w:uiPriority="64" w:unhideWhenUsed="0"/>
-    <w:lsdException w:name="Medium List 1" w:semiHidden="0" w:uiPriority="65" w:unhideWhenUsed="0"/>
-    <w:lsdException w:name="Medium List 2" w:semiHidden="0" w:uiPriority="66" w:unhideWhenUsed="0"/>
-    <w:lsdException w:name="Medium Grid 1" w:semiHidden="0" w:uiPriority="67" w:unhideWhenUsed="0"/>
-    <w:lsdException w:name="Medium Grid 2" w:semiHidden="0" w:uiPriority="68" w:unhideWhenUsed="0"/>
-    <w:lsdException w:name="Medium Grid 3" w:semiHidden="0" w:uiPriority="69" w:unhideWhenUsed="0"/>
-    <w:lsdException w:name="Dark List" w:semiHidden="0" w:uiPriority="70" w:unhideWhenUsed="0"/>
-    <w:lsdException w:name="Colorful Shading" w:semiHidden="0" w:uiPriority="71" w:unhideWhenUsed="0"/>
-    <w:lsdException w:name="Colorful List" w:semiHidden="0" w:uiPriority="72" w:unhideWhenUsed="0"/>
-    <w:lsdException w:name="Colorful Grid" w:semiHidden="0" w:uiPriority="73" w:unhideWhenUsed="0"/>
-    <w:lsdException w:name="Light Shading Accent 1" w:semiHidden="0" w:uiPriority="60" w:unhideWhenUsed="0"/>
-    <w:lsdException w:name="Light List Accent 1" w:semiHidden="0" w:uiPriority="61" w:unhideWhenUsed="0"/>
-    <w:lsdException w:name="Light Grid Accent 1" w:semiHidden="0" w:uiPriority="62" w:unhideWhenUsed="0"/>
-    <w:lsdException w:name="Medium Shading 1 Accent 1" w:semiHidden="0" w:uiPriority="63" w:unhideWhenUsed="0"/>
-    <w:lsdException w:name="Medium Shading 2 Accent 1" w:semiHidden="0" w:uiPriority="64" w:unhideWhenUsed="0"/>
-    <w:lsdException w:name="Medium List 1 Accent 1" w:semiHidden="0" w:uiPriority="65" w:unhideWhenUsed="0"/>
-    <w:lsdException w:name="Revision" w:unhideWhenUsed="0"/>
-    <w:lsdException w:name="List Paragraph" w:semiHidden="0" w:uiPriority="34" w:unhideWhenUsed="0" w:qFormat="1"/>
-    <w:lsdException w:name="Quote" w:semiHidden="0" w:uiPriority="29" w:unhideWhenUsed="0" w:qFormat="1"/>
-    <w:lsdException w:name="Intense Quote" w:semiHidden="0" w:uiPriority="30" w:unhideWhenUsed="0" w:qFormat="1"/>
-    <w:lsdException w:name="Medium List 2 Accent 1" w:semiHidden="0" w:uiPriority="66" w:unhideWhenUsed="0"/>
-    <w:lsdException w:name="Medium Grid 1 Accent 1" w:semiHidden="0" w:uiPriority="67" w:unhideWhenUsed="0"/>
-    <w:lsdException w:name="Medium Grid 2 Accent 1" w:semiHidden="0" w:uiPriority="68" w:unhideWhenUsed="0"/>
-    <w:lsdException w:name="Medium Grid 3 Accent 1" w:semiHidden="0" w:uiPriority="69" w:unhideWhenUsed="0"/>
-    <w:lsdException w:name="Dark List Accent 1" w:semiHidden="0" w:uiPriority="70" w:unhideWhenUsed="0"/>
-    <w:lsdException w:name="Colorful Shading Accent 1" w:semiHidden="0" w:uiPriority="71" w:unhideWhenUsed="0"/>
-    <w:lsdException w:name="Colorful List Accent 1" w:semiHidden="0" w:uiPriority="72" w:unhideWhenUsed="0"/>
-    <w:lsdException w:name="Colorful Grid Accent 1" w:semiHidden="0" w:uiPriority="73" w:unhideWhenUsed="0"/>
-    <w:lsdException w:name="Light Shading Accent 2" w:semiHidden="0" w:uiPriority="60" w:unhideWhenUsed="0"/>
-    <w:lsdException w:name="Light List Accent 2" w:semiHidden="0" w:uiPriority="61" w:unhideWhenUsed="0"/>
-    <w:lsdException w:name="Light Grid Accent 2" w:semiHidden="0" w:uiPriority="62" w:unhideWhenUsed="0"/>
-    <w:lsdException w:name="Medium Shading 1 Accent 2" w:semiHidden="0" w:uiPriority="63" w:unhideWhenUsed="0"/>
-    <w:lsdException w:name="Medium Shading 2 Accent 2" w:semiHidden="0" w:uiPriority="64" w:unhideWhenUsed="0"/>
-    <w:lsdException w:name="Medium List 1 Accent 2" w:semiHidden="0" w:uiPriority="65" w:unhideWhenUsed="0"/>
-    <w:lsdException w:name="Medium List 2 Accent 2" w:semiHidden="0" w:uiPriority="66" w:unhideWhenUsed="0"/>
-    <w:lsdException w:name="Medium Grid 1 Accent 2" w:semiHidden="0" w:uiPriority="67" w:unhideWhenUsed="0"/>
-    <w:lsdException w:name="Medium Grid 2 Accent 2" w:semiHidden="0" w:uiPriority="68" w:unhideWhenUsed="0"/>
-    <w:lsdException w:name="Medium Grid 3 Accent 2" w:semiHidden="0" w:uiPriority="69" w:unhideWhenUsed="0"/>
-    <w:lsdException w:name="Dark List Accent 2" w:semiHidden="0" w:uiPriority="70" w:unhideWhenUsed="0"/>
-    <w:lsdException w:name="Colorful Shading Accent 2" w:semiHidden="0" w:uiPriority="71" w:unhideWhenUsed="0"/>
-    <w:lsdException w:name="Colorful List Accent 2" w:semiHidden="0" w:uiPriority="72" w:unhideWhenUsed="0"/>
-    <w:lsdException w:name="Colorful Grid Accent 2" w:semiHidden="0" w:uiPriority="73" w:unhideWhenUsed="0"/>
-    <w:lsdException w:name="Light Shading Accent 3" w:semiHidden="0" w:uiPriority="60" w:unhideWhenUsed="0"/>
-    <w:lsdException w:name="Light List Accent 3" w:semiHidden="0" w:uiPriority="61" w:unhideWhenUsed="0"/>
-    <w:lsdException w:name="Light Grid Accent 3" w:semiHidden="0" w:uiPriority="62" w:unhideWhenUsed="0"/>
-    <w:lsdException w:name="Medium Shading 1 Accent 3" w:semiHidden="0" w:uiPriority="63" w:unhideWhenUsed="0"/>
-    <w:lsdException w:name="Medium Shading 2 Accent 3" w:semiHidden="0" w:uiPriority="64" w:unhideWhenUsed="0"/>
-    <w:lsdException w:name="Medium List 1 Accent 3" w:semiHidden="0" w:uiPriority="65" w:unhideWhenUsed="0"/>
-    <w:lsdException w:name="Medium List 2 Accent 3" w:semiHidden="0" w:uiPriority="66" w:unhideWhenUsed="0"/>
-    <w:lsdException w:name="Medium Grid 1 Accent 3" w:semiHidden="0" w:uiPriority="67" w:unhideWhenUsed="0"/>
-    <w:lsdException w:name="Medium Grid 2 Accent 3" w:semiHidden="0" w:uiPriority="68" w:unhideWhenUsed="0"/>
-    <w:lsdException w:name="Medium Grid 3 Accent 3" w:semiHidden="0" w:uiPriority="69" w:unhideWhenUsed="0"/>
-    <w:lsdException w:name="Dark List Accent 3" w:semiHidden="0" w:uiPriority="70" w:unhideWhenUsed="0"/>
-    <w:lsdException w:name="Colorful Shading Accent 3" w:semiHidden="0" w:uiPriority="71" w:unhideWhenUsed="0"/>
-    <w:lsdException w:name="Colorful List Accent 3" w:semiHidden="0" w:uiPriority="72" w:unhideWhenUsed="0"/>
-    <w:lsdException w:name="Colorful Grid Accent 3" w:semiHidden="0" w:uiPriority="73" w:unhideWhenUsed="0"/>
-    <w:lsdException w:name="Light Shading Accent 4" w:semiHidden="0" w:uiPriority="60" w:unhideWhenUsed="0"/>
-    <w:lsdException w:name="Light List Accent 4" w:semiHidden="0" w:uiPriority="61" w:unhideWhenUsed="0"/>
-    <w:lsdException w:name="Light Grid Accent 4" w:semiHidden="0" w:uiPriority="62" w:unhideWhenUsed="0"/>
-    <w:lsdException w:name="Medium Shading 1 Accent 4" w:semiHidden="0" w:uiPriority="63" w:unhideWhenUsed="0"/>
-    <w:lsdException w:name="Medium Shading 2 Accent 4" w:semiHidden="0" w:uiPriority="64" w:unhideWhenUsed="0"/>
-    <w:lsdException w:name="Medium List 1 Accent 4" w:semiHidden="0" w:uiPriority="65" w:unhideWhenUsed="0"/>
-    <w:lsdException w:name="Medium List 2 Accent 4" w:semiHidden="0" w:uiPriority="66" w:unhideWhenUsed="0"/>
-    <w:lsdException w:name="Medium Grid 1 Accent 4" w:semiHidden="0" w:uiPriority="67" w:unhideWhenUsed="0"/>
-    <w:lsdException w:name="Medium Grid 2 Accent 4" w:semiHidden="0" w:uiPriority="68" w:unhideWhenUsed="0"/>
-    <w:lsdException w:name="Medium Grid 3 Accent 4" w:semiHidden="0" w:uiPriority="69" w:unhideWhenUsed="0"/>
-    <w:lsdException w:name="Dark List Accent 4" w:semiHidden="0" w:uiPriority="70" w:unhideWhenUsed="0"/>
-    <w:lsdException w:name="Colorful Shading Accent 4" w:semiHidden="0" w:uiPriority="71" w:unhideWhenUsed="0"/>
-    <w:lsdException w:name="Colorful List Accent 4" w:semiHidden="0" w:uiPriority="72" w:unhideWhenUsed="0"/>
-    <w:lsdException w:name="Colorful Grid Accent 4" w:semiHidden="0" w:uiPriority="73" w:unhideWhenUsed="0"/>
-    <w:lsdException w:name="Light Shading Accent 5" w:semiHidden="0" w:uiPriority="60" w:unhideWhenUsed="0"/>
-    <w:lsdException w:name="Light List Accent 5" w:semiHidden="0" w:uiPriority="61" w:unhideWhenUsed="0"/>
-    <w:lsdException w:name="Light Grid Accent 5" w:semiHidden="0" w:uiPriority="62" w:unhideWhenUsed="0"/>
-    <w:lsdException w:name="Medium Shading 1 Accent 5" w:semiHidden="0" w:uiPriority="63" w:unhideWhenUsed="0"/>
-    <w:lsdException w:name="Medium Shading 2 Accent 5" w:semiHidden="0" w:uiPriority="64" w:unhideWhenUsed="0"/>
-    <w:lsdException w:name="Medium List 1 Accent 5" w:semiHidden="0" w:uiPriority="65" w:unhideWhenUsed="0"/>
-    <w:lsdException w:name="Medium List 2 Accent 5" w:semiHidden="0" w:uiPriority="66" w:unhideWhenUsed="0"/>
-    <w:lsdException w:name="Medium Grid 1 Accent 5" w:semiHidden="0" w:uiPriority="67" w:unhideWhenUsed="0"/>
-    <w:lsdException w:name="Medium Grid 2 Accent 5" w:semiHidden="0" w:uiPriority="68" w:unhideWhenUsed="0"/>
-    <w:lsdException w:name="Medium Grid 3 Accent 5" w:semiHidden="0" w:uiPriority="69" w:unhideWhenUsed="0"/>
-    <w:lsdException w:name="Dark List Accent 5" w:semiHidden="0" w:uiPriority="70" w:unhideWhenUsed="0"/>
-    <w:lsdException w:name="Colorful Shading Accent 5" w:semiHidden="0" w:uiPriority="71" w:unhideWhenUsed="0"/>
-    <w:lsdException w:name="Colorful List Accent 5" w:semiHidden="0" w:uiPriority="72" w:unhideWhenUsed="0"/>
-    <w:lsdException w:name="Colorful Grid Accent 5" w:semiHidden="0" w:uiPriority="73" w:unhideWhenUsed="0"/>
-    <w:lsdException w:name="Light Shading Accent 6" w:semiHidden="0" w:uiPriority="60" w:unhideWhenUsed="0"/>
-    <w:lsdException w:name="Light List Accent 6" w:semiHidden="0" w:uiPriority="61" w:unhideWhenUsed="0"/>
-    <w:lsdException w:name="Light Grid Accent 6" w:semiHidden="0" w:uiPriority="62" w:unhideWhenUsed="0"/>
-    <w:lsdException w:name="Medium Shading 1 Accent 6" w:semiHidden="0" w:uiPriority="63" w:unhideWhenUsed="0"/>
-    <w:lsdException w:name="Medium Shading 2 Accent 6" w:semiHidden="0" w:uiPriority="64" w:unhideWhenUsed="0"/>
-    <w:lsdException w:name="Medium List 1 Accent 6" w:semiHidden="0" w:uiPriority="65" w:unhideWhenUsed="0"/>
-    <w:lsdException w:name="Medium List 2 Accent 6" w:semiHidden="0" w:uiPriority="66" w:unhideWhenUsed="0"/>
-    <w:lsdException w:name="Medium Grid 1 Accent 6" w:semiHidden="0" w:uiPriority="67" w:unhideWhenUsed="0"/>
-    <w:lsdException w:name="Medium Grid 2 Accent 6" w:semiHidden="0" w:uiPriority="68" w:unhideWhenUsed="0"/>
-    <w:lsdException w:name="Medium Grid 3 Accent 6" w:semiHidden="0" w:uiPriority="69" w:unhideWhenUsed="0"/>
-    <w:lsdException w:name="Dark List Accent 6" w:semiHidden="0" w:uiPriority="70" w:unhideWhenUsed="0"/>
-    <w:lsdException w:name="Colorful Shading Accent 6" w:semiHidden="0" w:uiPriority="71" w:unhideWhenUsed="0"/>
-    <w:lsdException w:name="Colorful List Accent 6" w:semiHidden="0" w:uiPriority="72" w:unhideWhenUsed="0"/>
-    <w:lsdException w:name="Colorful Grid Accent 6" w:semiHidden="0" w:uiPriority="73" w:unhideWhenUsed="0"/>
-    <w:lsdException w:name="Subtle Emphasis" w:semiHidden="0" w:uiPriority="19" w:unhideWhenUsed="0" w:qFormat="1"/>
-    <w:lsdException w:name="Intense Emphasis" w:semiHidden="0" w:uiPriority="21" w:unhideWhenUsed="0" w:qFormat="1"/>
-    <w:lsdException w:name="Subtle Reference" w:semiHidden="0" w:uiPriority="31" w:unhideWhenUsed="0" w:qFormat="1"/>
-    <w:lsdException w:name="Intense Reference" w:semiHidden="0" w:uiPriority="32" w:unhideWhenUsed="0" w:qFormat="1"/>
-    <w:lsdException w:name="Book Title" w:semiHidden="0" w:uiPriority="33" w:unhideWhenUsed="0" w:qFormat="1"/>
-    <w:lsdException w:name="Bibliography" w:uiPriority="37"/>
-    <w:lsdException w:name="TOC Heading" w:uiPriority="39" w:qFormat="1"/>
-  </w:latentStyles>
-  <w:style w:type="paragraph" w:default="1" w:styleId="Normal">
-    <w:name w:val="Normal"/>
-    <w:qFormat/>
+    <w:rsid w:val="006A5C1B"/>
     <w:pPr>
       <w:widowControl w:val="0"/>
       <w:jc w:val="both"/>

</xml_diff>